<commit_message>
Final report update 2
</commit_message>
<xml_diff>
--- a/Documentation/Final Report/Group_I_Project_Final_Report.docx
+++ b/Documentation/Final Report/Group_I_Project_Final_Report.docx
@@ -480,7 +480,6 @@
     </w:p>
     <w:p>
       <w:pPr>
-        <w:ind w:left="360"/>
         <w:rPr>
           <w:lang w:eastAsia="en-IE"/>
         </w:rPr>
@@ -500,37 +499,114 @@
     </w:p>
     <w:p>
       <w:pPr>
-        <w:ind w:left="360"/>
-        <w:rPr>
+        <w:pStyle w:val="Heading1"/>
+        <w:numPr>
+          <w:ilvl w:val="0"/>
+          <w:numId w:val="14"/>
+        </w:numPr>
+        <w:rPr>
+          <w:color w:val="4F81BD" w:themeColor="accent1"/>
+          <w:sz w:val="44"/>
+          <w:szCs w:val="44"/>
+        </w:rPr>
+      </w:pPr>
+      <w:r>
+        <w:rPr>
+          <w:color w:val="4F81BD" w:themeColor="accent1"/>
+          <w:sz w:val="44"/>
+          <w:szCs w:val="44"/>
+        </w:rPr>
+        <w:t xml:space="preserve">Objectives </w:t>
+      </w:r>
+    </w:p>
+    <w:p>
+      <w:pPr>
+        <w:pStyle w:val="Heading1"/>
+        <w:numPr>
+          <w:ilvl w:val="0"/>
+          <w:numId w:val="13"/>
+        </w:numPr>
+        <w:jc w:val="both"/>
+        <w:rPr>
+          <w:rFonts w:ascii="Consolas" w:hAnsi="Consolas" w:cs="Consolas"/>
+          <w:color w:val="4F81BD" w:themeColor="accent1"/>
+        </w:rPr>
+      </w:pPr>
+      <w:r>
+        <w:rPr>
+          <w:rFonts w:ascii="Consolas" w:hAnsi="Consolas" w:cs="Consolas"/>
+          <w:color w:val="4F81BD" w:themeColor="accent1"/>
+        </w:rPr>
+        <w:t xml:space="preserve">Project Problem </w:t>
+      </w:r>
+    </w:p>
+    <w:p>
+      <w:pPr>
+        <w:jc w:val="both"/>
+        <w:rPr>
+          <w:rFonts w:asciiTheme="minorHAnsi" w:hAnsiTheme="minorHAnsi" w:cs="Consolas"/>
+        </w:rPr>
+      </w:pPr>
+      <w:r>
+        <w:rPr>
+          <w:rFonts w:asciiTheme="minorHAnsi" w:hAnsiTheme="minorHAnsi" w:cs="Consolas"/>
+          <w:b/>
           <w:i/>
+          <w:u w:val="single"/>
+        </w:rPr>
+        <w:t xml:space="preserve">Describing the project </w:t>
+      </w:r>
+      <w:r>
+        <w:rPr>
+          <w:rFonts w:asciiTheme="minorHAnsi" w:hAnsiTheme="minorHAnsi" w:cs="Consolas"/>
+          <w:b/>
+          <w:i/>
+          <w:u w:val="single"/>
+        </w:rPr>
+        <w:t>problem</w:t>
+      </w:r>
+      <w:r>
+        <w:rPr>
+          <w:rFonts w:asciiTheme="minorHAnsi" w:hAnsiTheme="minorHAnsi" w:cs="Consolas"/>
+        </w:rPr>
+        <w:t>.</w:t>
+      </w:r>
+    </w:p>
+    <w:p>
+      <w:pPr>
+        <w:jc w:val="both"/>
+        <w:rPr>
+          <w:rFonts w:asciiTheme="minorHAnsi" w:hAnsiTheme="minorHAnsi" w:cs="Consolas"/>
+        </w:rPr>
+      </w:pPr>
+      <w:r>
+        <w:rPr>
+          <w:rFonts w:asciiTheme="minorHAnsi" w:hAnsiTheme="minorHAnsi" w:cs="Consolas"/>
+        </w:rPr>
+        <w:t xml:space="preserve">We need a smart system for a building with different meeting rooms where the above listed 5 devices must be available for use by the people using the meeting room/building. Which will require implementing a distributed system/environment which will allow service discovery and communication between service and client. The devices will publish themselves and allow the following operations - </w:t>
+      </w:r>
+    </w:p>
+    <w:p>
+      <w:pPr>
+        <w:rPr>
+          <w:b/>
+          <w:i/>
+          <w:u w:val="single"/>
           <w:lang w:eastAsia="en-IE"/>
         </w:rPr>
       </w:pPr>
       <w:r>
         <w:rPr>
+          <w:b/>
           <w:i/>
+          <w:u w:val="single"/>
           <w:lang w:eastAsia="en-IE"/>
         </w:rPr>
-        <w:t>Operations Supported by each device</w:t>
-      </w:r>
-      <w:r>
-        <w:rPr>
-          <w:i/>
-          <w:lang w:eastAsia="en-IE"/>
-        </w:rPr>
-        <w:t xml:space="preserve"> in a smart meeting space (meeting rooms)</w:t>
-      </w:r>
-      <w:r>
-        <w:rPr>
-          <w:i/>
-          <w:lang w:eastAsia="en-IE"/>
-        </w:rPr>
-        <w:t xml:space="preserve"> – </w:t>
-      </w:r>
-    </w:p>
-    <w:p>
-      <w:pPr>
-        <w:ind w:left="360"/>
+        <w:t xml:space="preserve">Operations Supported by each device in a smart meeting space (meeting rooms) – </w:t>
+      </w:r>
+    </w:p>
+    <w:p>
+      <w:pPr>
         <w:rPr>
           <w:lang w:eastAsia="en-IE"/>
         </w:rPr>
@@ -563,7 +639,7 @@
           <w:lang w:val="en-GB" w:eastAsia="zh-CN"/>
         </w:rPr>
         <w:drawing>
-          <wp:inline distT="0" distB="0" distL="0" distR="0" wp14:anchorId="30192406" wp14:editId="729DD9C4">
+          <wp:inline distT="0" distB="0" distL="0" distR="0" wp14:anchorId="631D6EFB" wp14:editId="7B3771BD">
             <wp:extent cx="4770539" cy="2162229"/>
             <wp:effectExtent l="0" t="0" r="5080" b="0"/>
             <wp:docPr id="1" name="Picture 1"/>
@@ -607,7 +683,6 @@
     </w:p>
     <w:p>
       <w:pPr>
-        <w:ind w:left="360"/>
         <w:rPr>
           <w:i/>
           <w:u w:val="single"/>
@@ -625,7 +700,6 @@
     </w:p>
     <w:p>
       <w:pPr>
-        <w:ind w:left="360"/>
         <w:rPr>
           <w:i/>
           <w:lang w:eastAsia="en-IE"/>
@@ -641,7 +715,6 @@
     </w:p>
     <w:p>
       <w:pPr>
-        <w:ind w:left="360"/>
         <w:rPr>
           <w:lang w:eastAsia="en-IE"/>
         </w:rPr>
@@ -652,48 +725,18 @@
           <w:u w:val="single"/>
           <w:lang w:eastAsia="en-IE"/>
         </w:rPr>
+        <w:lastRenderedPageBreak/>
         <w:t>Light –</w:t>
       </w:r>
       <w:r>
         <w:rPr>
           <w:lang w:eastAsia="en-IE"/>
         </w:rPr>
-        <w:t xml:space="preserve"> The device will publish its name, location</w:t>
-      </w:r>
-      <w:r>
-        <w:rPr>
-          <w:lang w:eastAsia="en-IE"/>
-        </w:rPr>
-        <w:t>(ex. Meeting room 3</w:t>
-      </w:r>
-      <w:r>
-        <w:rPr>
-          <w:lang w:eastAsia="en-IE"/>
-        </w:rPr>
-        <w:t xml:space="preserve">, </w:t>
-      </w:r>
-      <w:r>
-        <w:rPr>
-          <w:lang w:eastAsia="en-IE"/>
-        </w:rPr>
-        <w:t xml:space="preserve">power consumption (ex. 40W), current mode (ex. Normal),  brightness, switch, and different modes it supports (ex. </w:t>
-      </w:r>
-      <w:r>
-        <w:rPr>
-          <w:lang w:eastAsia="en-IE"/>
-        </w:rPr>
-        <w:t>"Normal","Sunny","Dim","Auto","Dark"</w:t>
-      </w:r>
-      <w:r>
-        <w:rPr>
-          <w:lang w:eastAsia="en-IE"/>
-        </w:rPr>
-        <w:t>).</w:t>
-      </w:r>
-    </w:p>
-    <w:p>
-      <w:pPr>
-        <w:ind w:left="360"/>
+        <w:t xml:space="preserve"> The device will publish its name, location(ex. Meeting room 3, power consumption (ex. 40W), current mode (ex. Normal),  brightness, switch, and different modes it supports (ex. Normal, Dark, Sunny).</w:t>
+      </w:r>
+    </w:p>
+    <w:p>
+      <w:pPr>
         <w:rPr>
           <w:lang w:eastAsia="en-IE"/>
         </w:rPr>
@@ -710,11 +753,139 @@
         <w:rPr>
           <w:lang w:eastAsia="en-IE"/>
         </w:rPr>
-        <w:t xml:space="preserve">The device </w:t>
-      </w:r>
-      <w:bookmarkStart w:id="0" w:name="_GoBack"/>
-      <w:bookmarkEnd w:id="0"/>
-    </w:p>
+        <w:t>The device must allow calling (and messaging), network, battery status, brightness, volume, if screen locked, plugged in, or on mute.</w:t>
+      </w:r>
+    </w:p>
+    <w:p>
+      <w:pPr>
+        <w:rPr>
+          <w:lang w:eastAsia="en-IE"/>
+        </w:rPr>
+      </w:pPr>
+      <w:r>
+        <w:rPr>
+          <w:b/>
+          <w:u w:val="single"/>
+          <w:lang w:eastAsia="en-IE"/>
+        </w:rPr>
+        <w:t>Printer –</w:t>
+      </w:r>
+      <w:r>
+        <w:rPr>
+          <w:lang w:eastAsia="en-IE"/>
+        </w:rPr>
+        <w:t xml:space="preserve"> The device must allow printing, document selection (file name), publish it name and location, ink levels, no of copies to be printed, paper status, and printing status (ex. On hold).</w:t>
+      </w:r>
+    </w:p>
+    <w:p>
+      <w:pPr>
+        <w:jc w:val="both"/>
+        <w:rPr>
+          <w:rFonts w:ascii="Consolas" w:hAnsi="Consolas" w:cs="Consolas"/>
+        </w:rPr>
+      </w:pPr>
+      <w:r>
+        <w:rPr>
+          <w:b/>
+          <w:u w:val="single"/>
+          <w:lang w:eastAsia="en-IE"/>
+        </w:rPr>
+        <w:t>Projector –</w:t>
+      </w:r>
+      <w:r>
+        <w:rPr>
+          <w:lang w:eastAsia="en-IE"/>
+        </w:rPr>
+        <w:t xml:space="preserve"> The device must allow projecting documents, resolution change, current connection type and available connection types (ex. VGA, HDMI)</w:t>
+      </w:r>
+    </w:p>
+    <w:p>
+      <w:pPr>
+        <w:pStyle w:val="Heading1"/>
+        <w:numPr>
+          <w:ilvl w:val="0"/>
+          <w:numId w:val="13"/>
+        </w:numPr>
+        <w:rPr>
+          <w:rFonts w:ascii="Consolas" w:hAnsi="Consolas" w:cs="Consolas"/>
+          <w:color w:val="4F81BD" w:themeColor="accent1"/>
+        </w:rPr>
+      </w:pPr>
+      <w:r>
+        <w:rPr>
+          <w:rFonts w:ascii="Consolas" w:hAnsi="Consolas" w:cs="Consolas"/>
+          <w:color w:val="4F81BD" w:themeColor="accent1"/>
+        </w:rPr>
+        <w:t xml:space="preserve">Project </w:t>
+      </w:r>
+      <w:r>
+        <w:rPr>
+          <w:rFonts w:ascii="Consolas" w:hAnsi="Consolas" w:cs="Consolas"/>
+          <w:color w:val="4F81BD" w:themeColor="accent1"/>
+        </w:rPr>
+        <w:t xml:space="preserve">Solution </w:t>
+      </w:r>
+    </w:p>
+    <w:p>
+      <w:pPr>
+        <w:rPr>
+          <w:lang w:eastAsia="en-IE"/>
+        </w:rPr>
+      </w:pPr>
+      <w:r>
+        <w:rPr>
+          <w:lang w:eastAsia="en-IE"/>
+        </w:rPr>
+        <w:t xml:space="preserve">We will develop a distributed system (Smart Meeting Space) using </w:t>
+      </w:r>
+      <w:proofErr w:type="spellStart"/>
+      <w:r>
+        <w:rPr>
+          <w:lang w:eastAsia="en-IE"/>
+        </w:rPr>
+        <w:t>jmDNS</w:t>
+      </w:r>
+      <w:proofErr w:type="spellEnd"/>
+      <w:r>
+        <w:rPr>
+          <w:lang w:eastAsia="en-IE"/>
+        </w:rPr>
+        <w:t xml:space="preserve"> </w:t>
+      </w:r>
+      <w:r>
+        <w:rPr>
+          <w:lang w:eastAsia="en-IE"/>
+        </w:rPr>
+        <w:t>in which the service</w:t>
+      </w:r>
+      <w:r>
+        <w:rPr>
+          <w:lang w:eastAsia="en-IE"/>
+        </w:rPr>
+        <w:t>s</w:t>
+      </w:r>
+      <w:r>
+        <w:rPr>
+          <w:lang w:eastAsia="en-IE"/>
+        </w:rPr>
+        <w:t xml:space="preserve"> will p</w:t>
+      </w:r>
+      <w:r>
+        <w:rPr>
+          <w:lang w:eastAsia="en-IE"/>
+        </w:rPr>
+        <w:t>ublish themselves for discovery and on connection they will swap service manifest (which describes how to access these services and operations they support).</w:t>
+      </w:r>
+    </w:p>
+    <w:p>
+      <w:pPr>
+        <w:rPr>
+          <w:rFonts w:ascii="Consolas" w:hAnsi="Consolas" w:cs="Consolas"/>
+          <w:lang w:eastAsia="en-IE"/>
+        </w:rPr>
+      </w:pPr>
+    </w:p>
+    <w:p/>
     <w:p>
       <w:pPr>
         <w:pStyle w:val="Heading1"/>
@@ -724,159 +895,1440 @@
         </w:numPr>
         <w:rPr>
           <w:color w:val="4F81BD" w:themeColor="accent1"/>
-          <w:sz w:val="44"/>
-          <w:szCs w:val="44"/>
-        </w:rPr>
-      </w:pPr>
-      <w:r>
-        <w:rPr>
-          <w:color w:val="4F81BD" w:themeColor="accent1"/>
-          <w:sz w:val="44"/>
-          <w:szCs w:val="44"/>
-        </w:rPr>
-        <w:t xml:space="preserve">Objectives </w:t>
-      </w:r>
-    </w:p>
-    <w:p>
-      <w:pPr>
-        <w:pStyle w:val="Heading1"/>
-        <w:numPr>
-          <w:ilvl w:val="0"/>
-          <w:numId w:val="13"/>
-        </w:numPr>
-        <w:jc w:val="both"/>
-        <w:rPr>
-          <w:rFonts w:ascii="Consolas" w:hAnsi="Consolas" w:cs="Consolas"/>
-          <w:color w:val="4F81BD" w:themeColor="accent1"/>
-        </w:rPr>
-      </w:pPr>
-      <w:r>
-        <w:rPr>
-          <w:rFonts w:ascii="Consolas" w:hAnsi="Consolas" w:cs="Consolas"/>
-          <w:color w:val="4F81BD" w:themeColor="accent1"/>
-        </w:rPr>
-        <w:t xml:space="preserve">Project Problem </w:t>
-      </w:r>
-    </w:p>
-    <w:p>
-      <w:pPr>
-        <w:jc w:val="both"/>
-        <w:rPr>
-          <w:rFonts w:ascii="Consolas" w:hAnsi="Consolas" w:cs="Consolas"/>
-        </w:rPr>
-      </w:pPr>
-      <w:r>
-        <w:rPr>
-          <w:rFonts w:ascii="Consolas" w:hAnsi="Consolas" w:cs="Consolas"/>
-        </w:rPr>
-        <w:tab/>
-        <w:t xml:space="preserve">Describing the project </w:t>
-      </w:r>
-      <w:r>
-        <w:rPr>
-          <w:rFonts w:ascii="Consolas" w:hAnsi="Consolas" w:cs="Consolas"/>
-        </w:rPr>
-        <w:t>problem</w:t>
-      </w:r>
-      <w:r>
-        <w:rPr>
-          <w:rFonts w:ascii="Consolas" w:hAnsi="Consolas" w:cs="Consolas"/>
-        </w:rPr>
-        <w:t>.</w:t>
-      </w:r>
-    </w:p>
-    <w:p>
-      <w:pPr>
-        <w:pStyle w:val="Heading1"/>
-        <w:numPr>
-          <w:ilvl w:val="0"/>
-          <w:numId w:val="13"/>
-        </w:numPr>
-        <w:rPr>
-          <w:rFonts w:ascii="Consolas" w:hAnsi="Consolas" w:cs="Consolas"/>
-          <w:color w:val="4F81BD" w:themeColor="accent1"/>
-        </w:rPr>
-      </w:pPr>
-      <w:r>
-        <w:rPr>
-          <w:rFonts w:ascii="Consolas" w:hAnsi="Consolas" w:cs="Consolas"/>
-          <w:color w:val="4F81BD" w:themeColor="accent1"/>
-        </w:rPr>
-        <w:t xml:space="preserve">Project </w:t>
-      </w:r>
-      <w:r>
-        <w:rPr>
-          <w:rFonts w:ascii="Consolas" w:hAnsi="Consolas" w:cs="Consolas"/>
-          <w:color w:val="4F81BD" w:themeColor="accent1"/>
-        </w:rPr>
-        <w:t xml:space="preserve">Solution </w:t>
-      </w:r>
-    </w:p>
-    <w:p>
-      <w:pPr>
-        <w:rPr>
-          <w:rFonts w:ascii="Consolas" w:hAnsi="Consolas" w:cs="Consolas"/>
-          <w:lang w:eastAsia="en-IE"/>
-        </w:rPr>
-      </w:pPr>
-      <w:r>
-        <w:rPr>
-          <w:lang w:eastAsia="en-IE"/>
-        </w:rPr>
-        <w:tab/>
-      </w:r>
-      <w:r>
-        <w:rPr>
-          <w:rFonts w:ascii="Consolas" w:hAnsi="Consolas" w:cs="Consolas"/>
-          <w:lang w:eastAsia="en-IE"/>
-        </w:rPr>
-        <w:t xml:space="preserve">Describing the project solution includes </w:t>
-      </w:r>
-    </w:p>
-    <w:p/>
-    <w:p>
-      <w:pPr>
-        <w:pStyle w:val="Heading1"/>
-        <w:numPr>
-          <w:ilvl w:val="0"/>
-          <w:numId w:val="14"/>
-        </w:numPr>
+          <w:sz w:val="40"/>
+          <w:szCs w:val="40"/>
+        </w:rPr>
+      </w:pPr>
+      <w:r>
         <w:rPr>
           <w:color w:val="4F81BD" w:themeColor="accent1"/>
           <w:sz w:val="40"/>
           <w:szCs w:val="40"/>
         </w:rPr>
-      </w:pPr>
-      <w:r>
-        <w:rPr>
-          <w:color w:val="4F81BD" w:themeColor="accent1"/>
-          <w:sz w:val="40"/>
-          <w:szCs w:val="40"/>
-        </w:rPr>
         <w:t xml:space="preserve">Implementation </w:t>
       </w:r>
     </w:p>
     <w:p>
       <w:pPr>
+        <w:rPr>
+          <w:b/>
+          <w:u w:val="single"/>
+          <w:lang w:eastAsia="en-IE"/>
+        </w:rPr>
+      </w:pPr>
+      <w:r>
+        <w:rPr>
+          <w:b/>
+          <w:u w:val="single"/>
+          <w:lang w:eastAsia="en-IE"/>
+        </w:rPr>
+        <w:t>Project Structure</w:t>
+      </w:r>
+    </w:p>
+    <w:p>
+      <w:pPr>
+        <w:ind w:left="360"/>
+        <w:rPr>
+          <w:lang w:eastAsia="en-IE"/>
+        </w:rPr>
+      </w:pPr>
+      <w:r>
+        <w:rPr>
+          <w:noProof/>
+          <w:lang w:val="en-GB" w:eastAsia="zh-CN"/>
+        </w:rPr>
+        <w:drawing>
+          <wp:inline distT="0" distB="0" distL="0" distR="0" wp14:anchorId="1FD6BE36" wp14:editId="0C4BDA8A">
+            <wp:extent cx="3263900" cy="4152900"/>
+            <wp:effectExtent l="0" t="0" r="12700" b="12700"/>
+            <wp:docPr id="3" name="Picture 3"/>
+            <wp:cNvGraphicFramePr>
+              <a:graphicFrameLocks xmlns:a="http://schemas.openxmlformats.org/drawingml/2006/main" noChangeAspect="1"/>
+            </wp:cNvGraphicFramePr>
+            <a:graphic xmlns:a="http://schemas.openxmlformats.org/drawingml/2006/main">
+              <a:graphicData uri="http://schemas.openxmlformats.org/drawingml/2006/picture">
+                <pic:pic xmlns:pic="http://schemas.openxmlformats.org/drawingml/2006/picture">
+                  <pic:nvPicPr>
+                    <pic:cNvPr id="3" name="Screen Shot 2017-05-02 at 14.13.26.png"/>
+                    <pic:cNvPicPr/>
+                  </pic:nvPicPr>
+                  <pic:blipFill>
+                    <a:blip r:embed="rId11">
+                      <a:extLst>
+                        <a:ext uri="{28A0092B-C50C-407E-A947-70E740481C1C}">
+                          <a14:useLocalDpi xmlns:a14="http://schemas.microsoft.com/office/drawing/2010/main" val="0"/>
+                        </a:ext>
+                      </a:extLst>
+                    </a:blip>
+                    <a:stretch>
+                      <a:fillRect/>
+                    </a:stretch>
+                  </pic:blipFill>
+                  <pic:spPr>
+                    <a:xfrm>
+                      <a:off x="0" y="0"/>
+                      <a:ext cx="3263900" cy="4152900"/>
+                    </a:xfrm>
+                    <a:prstGeom prst="rect">
+                      <a:avLst/>
+                    </a:prstGeom>
+                  </pic:spPr>
+                </pic:pic>
+              </a:graphicData>
+            </a:graphic>
+          </wp:inline>
+        </w:drawing>
+      </w:r>
+    </w:p>
+    <w:p>
+      <w:pPr>
+        <w:spacing w:after="0" w:line="240" w:lineRule="auto"/>
+        <w:rPr>
+          <w:rFonts w:ascii="Helvetica" w:eastAsia="Times New Roman" w:hAnsi="Helvetica"/>
+          <w:color w:val="24292E"/>
+          <w:sz w:val="24"/>
+          <w:szCs w:val="24"/>
+          <w:shd w:val="clear" w:color="auto" w:fill="FFFFFF"/>
+          <w:lang w:val="en-GB" w:eastAsia="zh-CN"/>
+        </w:rPr>
+      </w:pPr>
+      <w:r>
+        <w:rPr>
+          <w:rFonts w:ascii="Helvetica" w:eastAsia="Times New Roman" w:hAnsi="Helvetica"/>
+          <w:color w:val="24292E"/>
+          <w:sz w:val="24"/>
+          <w:szCs w:val="24"/>
+          <w:shd w:val="clear" w:color="auto" w:fill="FFFFFF"/>
+          <w:lang w:val="en-GB" w:eastAsia="zh-CN"/>
+        </w:rPr>
+        <w:lastRenderedPageBreak/>
+        <w:t>M</w:t>
+      </w:r>
+      <w:r>
+        <w:rPr>
+          <w:rFonts w:ascii="Helvetica" w:eastAsia="Times New Roman" w:hAnsi="Helvetica"/>
+          <w:color w:val="24292E"/>
+          <w:sz w:val="24"/>
+          <w:szCs w:val="24"/>
+          <w:shd w:val="clear" w:color="auto" w:fill="FFFFFF"/>
+          <w:lang w:val="en-GB" w:eastAsia="zh-CN"/>
+        </w:rPr>
+        <w:t xml:space="preserve">ain package: </w:t>
+      </w:r>
+      <w:proofErr w:type="spellStart"/>
+      <w:r>
+        <w:rPr>
+          <w:rFonts w:ascii="Helvetica" w:eastAsia="Times New Roman" w:hAnsi="Helvetica"/>
+          <w:b/>
+          <w:i/>
+          <w:color w:val="24292E"/>
+          <w:sz w:val="24"/>
+          <w:szCs w:val="24"/>
+          <w:shd w:val="clear" w:color="auto" w:fill="FFFFFF"/>
+          <w:lang w:val="en-GB" w:eastAsia="zh-CN"/>
+        </w:rPr>
+        <w:t>nsv.sms</w:t>
+      </w:r>
+      <w:proofErr w:type="spellEnd"/>
+      <w:r>
+        <w:rPr>
+          <w:rFonts w:ascii="Helvetica" w:eastAsia="Times New Roman" w:hAnsi="Helvetica"/>
+          <w:b/>
+          <w:i/>
+          <w:color w:val="24292E"/>
+          <w:sz w:val="24"/>
+          <w:szCs w:val="24"/>
+          <w:shd w:val="clear" w:color="auto" w:fill="FFFFFF"/>
+          <w:lang w:val="en-GB" w:eastAsia="zh-CN"/>
+        </w:rPr>
+        <w:t>;</w:t>
+      </w:r>
+    </w:p>
+    <w:p>
+      <w:pPr>
+        <w:spacing w:after="0" w:line="240" w:lineRule="auto"/>
+        <w:rPr>
+          <w:rFonts w:ascii="Helvetica" w:eastAsia="Times New Roman" w:hAnsi="Helvetica"/>
+          <w:color w:val="24292E"/>
+          <w:sz w:val="24"/>
+          <w:szCs w:val="24"/>
+          <w:shd w:val="clear" w:color="auto" w:fill="FFFFFF"/>
+          <w:lang w:val="en-GB" w:eastAsia="zh-CN"/>
+        </w:rPr>
+      </w:pPr>
+    </w:p>
+    <w:p>
+      <w:pPr>
+        <w:spacing w:after="0" w:line="240" w:lineRule="auto"/>
+        <w:rPr>
+          <w:rFonts w:ascii="Helvetica" w:eastAsia="Times New Roman" w:hAnsi="Helvetica"/>
+          <w:color w:val="24292E"/>
+          <w:sz w:val="24"/>
+          <w:szCs w:val="24"/>
+          <w:shd w:val="clear" w:color="auto" w:fill="FFFFFF"/>
+          <w:lang w:val="en-GB" w:eastAsia="zh-CN"/>
+        </w:rPr>
+      </w:pPr>
+      <w:proofErr w:type="spellStart"/>
+      <w:r>
+        <w:rPr>
+          <w:rFonts w:ascii="Helvetica" w:eastAsia="Times New Roman" w:hAnsi="Helvetica"/>
+          <w:b/>
+          <w:i/>
+          <w:color w:val="24292E"/>
+          <w:sz w:val="24"/>
+          <w:szCs w:val="24"/>
+          <w:shd w:val="clear" w:color="auto" w:fill="FFFFFF"/>
+          <w:lang w:val="en-GB" w:eastAsia="zh-CN"/>
+        </w:rPr>
+        <w:t>ClientManager</w:t>
+      </w:r>
+      <w:proofErr w:type="spellEnd"/>
+      <w:r>
+        <w:rPr>
+          <w:rFonts w:ascii="Helvetica" w:eastAsia="Times New Roman" w:hAnsi="Helvetica"/>
+          <w:color w:val="24292E"/>
+          <w:sz w:val="24"/>
+          <w:szCs w:val="24"/>
+          <w:shd w:val="clear" w:color="auto" w:fill="FFFFFF"/>
+          <w:lang w:val="en-GB" w:eastAsia="zh-CN"/>
+        </w:rPr>
+        <w:t xml:space="preserve"> - This class manages all the client (GUI based)</w:t>
+      </w:r>
+    </w:p>
+    <w:p>
+      <w:pPr>
+        <w:spacing w:after="0" w:line="240" w:lineRule="auto"/>
+        <w:rPr>
+          <w:rFonts w:ascii="Helvetica" w:eastAsia="Times New Roman" w:hAnsi="Helvetica"/>
+          <w:color w:val="24292E"/>
+          <w:sz w:val="24"/>
+          <w:szCs w:val="24"/>
+          <w:shd w:val="clear" w:color="auto" w:fill="FFFFFF"/>
+          <w:lang w:val="en-GB" w:eastAsia="zh-CN"/>
+        </w:rPr>
+      </w:pPr>
+    </w:p>
+    <w:p>
+      <w:pPr>
+        <w:spacing w:after="240" w:line="240" w:lineRule="auto"/>
+        <w:rPr>
+          <w:rFonts w:ascii="Helvetica" w:hAnsi="Helvetica"/>
+          <w:color w:val="24292E"/>
+          <w:sz w:val="24"/>
+          <w:szCs w:val="24"/>
+          <w:lang w:val="en-GB" w:eastAsia="zh-CN"/>
+        </w:rPr>
+      </w:pPr>
+      <w:r>
+        <w:rPr>
+          <w:rFonts w:ascii="Helvetica" w:hAnsi="Helvetica"/>
+          <w:color w:val="24292E"/>
+          <w:sz w:val="24"/>
+          <w:szCs w:val="24"/>
+          <w:lang w:val="en-GB" w:eastAsia="zh-CN"/>
+        </w:rPr>
+        <w:t>//Service Classes</w:t>
+      </w:r>
+    </w:p>
+    <w:p>
+      <w:pPr>
+        <w:spacing w:after="240" w:line="240" w:lineRule="auto"/>
+        <w:rPr>
+          <w:rFonts w:ascii="Helvetica" w:hAnsi="Helvetica"/>
+          <w:b/>
+          <w:i/>
+          <w:color w:val="24292E"/>
+          <w:sz w:val="24"/>
+          <w:szCs w:val="24"/>
+          <w:lang w:val="en-GB" w:eastAsia="zh-CN"/>
+        </w:rPr>
+      </w:pPr>
+      <w:r>
+        <w:rPr>
+          <w:rFonts w:ascii="Helvetica" w:hAnsi="Helvetica"/>
+          <w:b/>
+          <w:i/>
+          <w:color w:val="24292E"/>
+          <w:sz w:val="24"/>
+          <w:szCs w:val="24"/>
+          <w:lang w:val="en-GB" w:eastAsia="zh-CN"/>
+        </w:rPr>
+        <w:t>LaptopGUI.java</w:t>
+      </w:r>
+    </w:p>
+    <w:p>
+      <w:pPr>
+        <w:spacing w:after="240" w:line="240" w:lineRule="auto"/>
+        <w:rPr>
+          <w:rFonts w:ascii="Helvetica" w:hAnsi="Helvetica"/>
+          <w:b/>
+          <w:i/>
+          <w:color w:val="24292E"/>
+          <w:sz w:val="24"/>
+          <w:szCs w:val="24"/>
+          <w:lang w:val="en-GB" w:eastAsia="zh-CN"/>
+        </w:rPr>
+      </w:pPr>
+      <w:r>
+        <w:rPr>
+          <w:rFonts w:ascii="Helvetica" w:hAnsi="Helvetica"/>
+          <w:b/>
+          <w:i/>
+          <w:color w:val="24292E"/>
+          <w:sz w:val="24"/>
+          <w:szCs w:val="24"/>
+          <w:lang w:val="en-GB" w:eastAsia="zh-CN"/>
+        </w:rPr>
+        <w:t>LightGUI.java</w:t>
+      </w:r>
+    </w:p>
+    <w:p>
+      <w:pPr>
+        <w:spacing w:after="240" w:line="240" w:lineRule="auto"/>
+        <w:rPr>
+          <w:rFonts w:ascii="Helvetica" w:hAnsi="Helvetica"/>
+          <w:b/>
+          <w:i/>
+          <w:color w:val="24292E"/>
+          <w:sz w:val="24"/>
+          <w:szCs w:val="24"/>
+          <w:lang w:val="en-GB" w:eastAsia="zh-CN"/>
+        </w:rPr>
+      </w:pPr>
+      <w:r>
+        <w:rPr>
+          <w:rFonts w:ascii="Helvetica" w:hAnsi="Helvetica"/>
+          <w:b/>
+          <w:i/>
+          <w:color w:val="24292E"/>
+          <w:sz w:val="24"/>
+          <w:szCs w:val="24"/>
+          <w:lang w:val="en-GB" w:eastAsia="zh-CN"/>
+        </w:rPr>
+        <w:t>MobilePhoneGUI.java</w:t>
+      </w:r>
+    </w:p>
+    <w:p>
+      <w:pPr>
+        <w:spacing w:after="240" w:line="240" w:lineRule="auto"/>
+        <w:rPr>
+          <w:rFonts w:ascii="Helvetica" w:hAnsi="Helvetica"/>
+          <w:b/>
+          <w:i/>
+          <w:color w:val="24292E"/>
+          <w:sz w:val="24"/>
+          <w:szCs w:val="24"/>
+          <w:lang w:val="en-GB" w:eastAsia="zh-CN"/>
+        </w:rPr>
+      </w:pPr>
+      <w:r>
+        <w:rPr>
+          <w:rFonts w:ascii="Helvetica" w:hAnsi="Helvetica"/>
+          <w:b/>
+          <w:i/>
+          <w:color w:val="24292E"/>
+          <w:sz w:val="24"/>
+          <w:szCs w:val="24"/>
+          <w:lang w:val="en-GB" w:eastAsia="zh-CN"/>
+        </w:rPr>
+        <w:t>PrinterGUI.java</w:t>
+      </w:r>
+    </w:p>
+    <w:p>
+      <w:pPr>
+        <w:spacing w:after="240" w:line="240" w:lineRule="auto"/>
+        <w:rPr>
+          <w:rFonts w:ascii="Helvetica" w:hAnsi="Helvetica"/>
+          <w:b/>
+          <w:i/>
+          <w:color w:val="24292E"/>
+          <w:sz w:val="24"/>
+          <w:szCs w:val="24"/>
+          <w:lang w:val="en-GB" w:eastAsia="zh-CN"/>
+        </w:rPr>
+      </w:pPr>
+      <w:r>
+        <w:rPr>
+          <w:rFonts w:ascii="Helvetica" w:hAnsi="Helvetica"/>
+          <w:b/>
+          <w:i/>
+          <w:color w:val="24292E"/>
+          <w:sz w:val="24"/>
+          <w:szCs w:val="24"/>
+          <w:lang w:val="en-GB" w:eastAsia="zh-CN"/>
+        </w:rPr>
+        <w:t>ProjectorGUI.java</w:t>
+      </w:r>
+    </w:p>
+    <w:p>
+      <w:pPr>
+        <w:spacing w:after="240" w:line="240" w:lineRule="auto"/>
+        <w:rPr>
+          <w:rFonts w:ascii="Helvetica" w:hAnsi="Helvetica"/>
+          <w:color w:val="24292E"/>
+          <w:sz w:val="24"/>
+          <w:szCs w:val="24"/>
+          <w:lang w:val="en-GB" w:eastAsia="zh-CN"/>
+        </w:rPr>
+      </w:pPr>
+      <w:r>
+        <w:rPr>
+          <w:rFonts w:ascii="Helvetica" w:hAnsi="Helvetica"/>
+          <w:color w:val="24292E"/>
+          <w:sz w:val="24"/>
+          <w:szCs w:val="24"/>
+          <w:lang w:val="en-GB" w:eastAsia="zh-CN"/>
+        </w:rPr>
+        <w:t xml:space="preserve">These are the service files for all 5 smart meeting space devices which make use of </w:t>
+      </w:r>
+      <w:proofErr w:type="spellStart"/>
+      <w:r>
+        <w:rPr>
+          <w:rFonts w:ascii="Helvetica" w:hAnsi="Helvetica"/>
+          <w:color w:val="24292E"/>
+          <w:sz w:val="24"/>
+          <w:szCs w:val="24"/>
+          <w:lang w:val="en-GB" w:eastAsia="zh-CN"/>
+        </w:rPr>
+        <w:t>jmdns</w:t>
+      </w:r>
+      <w:proofErr w:type="spellEnd"/>
+      <w:r>
+        <w:rPr>
+          <w:rFonts w:ascii="Helvetica" w:hAnsi="Helvetica"/>
+          <w:color w:val="24292E"/>
+          <w:sz w:val="24"/>
+          <w:szCs w:val="24"/>
+          <w:lang w:val="en-GB" w:eastAsia="zh-CN"/>
+        </w:rPr>
+        <w:t xml:space="preserve">, </w:t>
+      </w:r>
+      <w:proofErr w:type="spellStart"/>
+      <w:r>
+        <w:rPr>
+          <w:rFonts w:ascii="Helvetica" w:hAnsi="Helvetica"/>
+          <w:color w:val="24292E"/>
+          <w:sz w:val="24"/>
+          <w:szCs w:val="24"/>
+          <w:lang w:val="en-GB" w:eastAsia="zh-CN"/>
+        </w:rPr>
+        <w:t>gson</w:t>
+      </w:r>
+      <w:proofErr w:type="spellEnd"/>
+      <w:r>
+        <w:rPr>
+          <w:rFonts w:ascii="Helvetica" w:hAnsi="Helvetica"/>
+          <w:color w:val="24292E"/>
+          <w:sz w:val="24"/>
+          <w:szCs w:val="24"/>
+          <w:lang w:val="en-GB" w:eastAsia="zh-CN"/>
+        </w:rPr>
+        <w:t>, and light weight GUI</w:t>
+      </w:r>
+    </w:p>
+    <w:p>
+      <w:pPr>
+        <w:spacing w:after="240" w:line="240" w:lineRule="auto"/>
+        <w:rPr>
+          <w:rFonts w:ascii="Helvetica" w:hAnsi="Helvetica"/>
+          <w:color w:val="24292E"/>
+          <w:sz w:val="24"/>
+          <w:szCs w:val="24"/>
+          <w:lang w:val="en-GB" w:eastAsia="zh-CN"/>
+        </w:rPr>
+      </w:pPr>
+    </w:p>
+    <w:p>
+      <w:pPr>
+        <w:spacing w:after="240" w:line="240" w:lineRule="auto"/>
+        <w:rPr>
+          <w:rFonts w:ascii="Helvetica" w:hAnsi="Helvetica"/>
+          <w:color w:val="24292E"/>
+          <w:sz w:val="24"/>
+          <w:szCs w:val="24"/>
+          <w:lang w:val="en-GB" w:eastAsia="zh-CN"/>
+        </w:rPr>
+      </w:pPr>
+      <w:r>
+        <w:rPr>
+          <w:rFonts w:ascii="Helvetica" w:hAnsi="Helvetica"/>
+          <w:color w:val="24292E"/>
+          <w:sz w:val="24"/>
+          <w:szCs w:val="24"/>
+          <w:lang w:val="en-GB" w:eastAsia="zh-CN"/>
+        </w:rPr>
+        <w:t>//Device Classes</w:t>
+      </w:r>
+    </w:p>
+    <w:p>
+      <w:pPr>
+        <w:spacing w:after="240" w:line="240" w:lineRule="auto"/>
+        <w:rPr>
+          <w:rFonts w:ascii="Helvetica" w:hAnsi="Helvetica"/>
+          <w:b/>
+          <w:i/>
+          <w:color w:val="24292E"/>
+          <w:sz w:val="24"/>
+          <w:szCs w:val="24"/>
+          <w:lang w:val="en-GB" w:eastAsia="zh-CN"/>
+        </w:rPr>
+      </w:pPr>
+      <w:r>
+        <w:rPr>
+          <w:rFonts w:ascii="Helvetica" w:hAnsi="Helvetica"/>
+          <w:b/>
+          <w:i/>
+          <w:color w:val="24292E"/>
+          <w:sz w:val="24"/>
+          <w:szCs w:val="24"/>
+          <w:lang w:val="en-GB" w:eastAsia="zh-CN"/>
+        </w:rPr>
+        <w:t>Laptop.java</w:t>
+      </w:r>
+    </w:p>
+    <w:p>
+      <w:pPr>
+        <w:spacing w:after="240" w:line="240" w:lineRule="auto"/>
+        <w:rPr>
+          <w:rFonts w:ascii="Helvetica" w:hAnsi="Helvetica"/>
+          <w:b/>
+          <w:i/>
+          <w:color w:val="24292E"/>
+          <w:sz w:val="24"/>
+          <w:szCs w:val="24"/>
+          <w:lang w:val="en-GB" w:eastAsia="zh-CN"/>
+        </w:rPr>
+      </w:pPr>
+      <w:r>
+        <w:rPr>
+          <w:rFonts w:ascii="Helvetica" w:hAnsi="Helvetica"/>
+          <w:b/>
+          <w:i/>
+          <w:color w:val="24292E"/>
+          <w:sz w:val="24"/>
+          <w:szCs w:val="24"/>
+          <w:lang w:val="en-GB" w:eastAsia="zh-CN"/>
+        </w:rPr>
+        <w:t>Light.java</w:t>
+      </w:r>
+    </w:p>
+    <w:p>
+      <w:pPr>
+        <w:spacing w:after="240" w:line="240" w:lineRule="auto"/>
+        <w:rPr>
+          <w:rFonts w:ascii="Helvetica" w:hAnsi="Helvetica"/>
+          <w:b/>
+          <w:i/>
+          <w:color w:val="24292E"/>
+          <w:sz w:val="24"/>
+          <w:szCs w:val="24"/>
+          <w:lang w:val="en-GB" w:eastAsia="zh-CN"/>
+        </w:rPr>
+      </w:pPr>
+      <w:r>
+        <w:rPr>
+          <w:rFonts w:ascii="Helvetica" w:hAnsi="Helvetica"/>
+          <w:b/>
+          <w:i/>
+          <w:color w:val="24292E"/>
+          <w:sz w:val="24"/>
+          <w:szCs w:val="24"/>
+          <w:lang w:val="en-GB" w:eastAsia="zh-CN"/>
+        </w:rPr>
+        <w:t xml:space="preserve">MobilePhone.java </w:t>
+      </w:r>
+    </w:p>
+    <w:p>
+      <w:pPr>
+        <w:spacing w:after="240" w:line="240" w:lineRule="auto"/>
+        <w:rPr>
+          <w:rFonts w:ascii="Helvetica" w:hAnsi="Helvetica"/>
+          <w:b/>
+          <w:i/>
+          <w:color w:val="24292E"/>
+          <w:sz w:val="24"/>
+          <w:szCs w:val="24"/>
+          <w:lang w:val="en-GB" w:eastAsia="zh-CN"/>
+        </w:rPr>
+      </w:pPr>
+      <w:r>
+        <w:rPr>
+          <w:rFonts w:ascii="Helvetica" w:hAnsi="Helvetica"/>
+          <w:b/>
+          <w:i/>
+          <w:color w:val="24292E"/>
+          <w:sz w:val="24"/>
+          <w:szCs w:val="24"/>
+          <w:lang w:val="en-GB" w:eastAsia="zh-CN"/>
+        </w:rPr>
+        <w:t>Printer.java</w:t>
+      </w:r>
+    </w:p>
+    <w:p>
+      <w:pPr>
+        <w:spacing w:after="240" w:line="240" w:lineRule="auto"/>
+        <w:rPr>
+          <w:rFonts w:ascii="Helvetica" w:hAnsi="Helvetica"/>
+          <w:color w:val="24292E"/>
+          <w:sz w:val="24"/>
+          <w:szCs w:val="24"/>
+          <w:lang w:val="en-GB" w:eastAsia="zh-CN"/>
+        </w:rPr>
+      </w:pPr>
+      <w:r>
+        <w:rPr>
+          <w:rFonts w:ascii="Helvetica" w:hAnsi="Helvetica"/>
+          <w:b/>
+          <w:i/>
+          <w:color w:val="24292E"/>
+          <w:sz w:val="24"/>
+          <w:szCs w:val="24"/>
+          <w:lang w:val="en-GB" w:eastAsia="zh-CN"/>
+        </w:rPr>
+        <w:t>Projector.java</w:t>
+      </w:r>
+    </w:p>
+    <w:p>
+      <w:pPr>
+        <w:spacing w:after="240" w:line="240" w:lineRule="auto"/>
+        <w:rPr>
+          <w:rFonts w:ascii="Helvetica" w:hAnsi="Helvetica"/>
+          <w:color w:val="24292E"/>
+          <w:sz w:val="24"/>
+          <w:szCs w:val="24"/>
+          <w:lang w:val="en-GB" w:eastAsia="zh-CN"/>
+        </w:rPr>
+      </w:pPr>
+      <w:r>
+        <w:rPr>
+          <w:rFonts w:ascii="Helvetica" w:hAnsi="Helvetica"/>
+          <w:color w:val="24292E"/>
+          <w:sz w:val="24"/>
+          <w:szCs w:val="24"/>
+          <w:lang w:val="en-GB" w:eastAsia="zh-CN"/>
+        </w:rPr>
+        <w:t>These classes describe the 5 available devices and the functionalities they support</w:t>
+      </w:r>
+      <w:r>
+        <w:rPr>
+          <w:rFonts w:ascii="Helvetica" w:hAnsi="Helvetica"/>
+          <w:color w:val="24292E"/>
+          <w:sz w:val="24"/>
+          <w:szCs w:val="24"/>
+          <w:lang w:val="en-GB" w:eastAsia="zh-CN"/>
+        </w:rPr>
+        <w:t>.</w:t>
+      </w:r>
+    </w:p>
+    <w:p>
+      <w:pPr>
+        <w:spacing w:after="240" w:line="240" w:lineRule="auto"/>
+        <w:rPr>
+          <w:rFonts w:ascii="Helvetica" w:hAnsi="Helvetica"/>
+          <w:color w:val="24292E"/>
+          <w:sz w:val="24"/>
+          <w:szCs w:val="24"/>
+          <w:lang w:val="en-GB" w:eastAsia="zh-CN"/>
+        </w:rPr>
+      </w:pPr>
+    </w:p>
+    <w:p>
+      <w:pPr>
+        <w:spacing w:after="240" w:line="240" w:lineRule="auto"/>
+        <w:rPr>
+          <w:rFonts w:ascii="Helvetica" w:hAnsi="Helvetica"/>
+          <w:color w:val="24292E"/>
+          <w:sz w:val="24"/>
+          <w:szCs w:val="24"/>
+          <w:lang w:val="en-GB" w:eastAsia="zh-CN"/>
+        </w:rPr>
+      </w:pPr>
+      <w:r>
+        <w:rPr>
+          <w:rFonts w:ascii="Helvetica" w:hAnsi="Helvetica"/>
+          <w:color w:val="24292E"/>
+          <w:sz w:val="24"/>
+          <w:szCs w:val="24"/>
+          <w:lang w:val="en-GB" w:eastAsia="zh-CN"/>
+        </w:rPr>
+        <w:t xml:space="preserve">Package: </w:t>
+      </w:r>
+      <w:proofErr w:type="spellStart"/>
+      <w:proofErr w:type="gramStart"/>
+      <w:r>
+        <w:rPr>
+          <w:rFonts w:ascii="Helvetica" w:hAnsi="Helvetica"/>
+          <w:b/>
+          <w:i/>
+          <w:color w:val="24292E"/>
+          <w:sz w:val="24"/>
+          <w:szCs w:val="24"/>
+          <w:lang w:val="en-GB" w:eastAsia="zh-CN"/>
+        </w:rPr>
+        <w:t>nsv.sms.reusable</w:t>
+      </w:r>
+      <w:proofErr w:type="spellEnd"/>
+      <w:proofErr w:type="gramEnd"/>
+      <w:r>
+        <w:rPr>
+          <w:rFonts w:ascii="Helvetica" w:hAnsi="Helvetica"/>
+          <w:b/>
+          <w:i/>
+          <w:color w:val="24292E"/>
+          <w:sz w:val="24"/>
+          <w:szCs w:val="24"/>
+          <w:lang w:val="en-GB" w:eastAsia="zh-CN"/>
+        </w:rPr>
+        <w:t>;</w:t>
+      </w:r>
+    </w:p>
+    <w:p>
+      <w:pPr>
+        <w:spacing w:after="240" w:line="240" w:lineRule="auto"/>
+        <w:rPr>
+          <w:rFonts w:ascii="Helvetica" w:hAnsi="Helvetica"/>
+          <w:color w:val="24292E"/>
+          <w:sz w:val="24"/>
+          <w:szCs w:val="24"/>
+          <w:lang w:val="en-GB" w:eastAsia="zh-CN"/>
+        </w:rPr>
+      </w:pPr>
+      <w:r>
+        <w:rPr>
+          <w:rFonts w:ascii="Helvetica" w:hAnsi="Helvetica"/>
+          <w:color w:val="24292E"/>
+          <w:sz w:val="24"/>
+          <w:szCs w:val="24"/>
+          <w:lang w:val="en-GB" w:eastAsia="zh-CN"/>
+        </w:rPr>
+        <w:t xml:space="preserve">Contains file with static method which helps find free ports on the server for the use of </w:t>
+      </w:r>
+      <w:proofErr w:type="spellStart"/>
+      <w:r>
+        <w:rPr>
+          <w:rFonts w:ascii="Helvetica" w:hAnsi="Helvetica"/>
+          <w:color w:val="24292E"/>
+          <w:sz w:val="24"/>
+          <w:szCs w:val="24"/>
+          <w:lang w:val="en-GB" w:eastAsia="zh-CN"/>
+        </w:rPr>
+        <w:t>jmdns</w:t>
+      </w:r>
+      <w:proofErr w:type="spellEnd"/>
+      <w:r>
+        <w:rPr>
+          <w:rFonts w:ascii="Helvetica" w:hAnsi="Helvetica"/>
+          <w:color w:val="24292E"/>
+          <w:sz w:val="24"/>
+          <w:szCs w:val="24"/>
+          <w:lang w:val="en-GB" w:eastAsia="zh-CN"/>
+        </w:rPr>
+        <w:t xml:space="preserve"> service.</w:t>
+      </w:r>
+    </w:p>
+    <w:p>
+      <w:pPr>
+        <w:spacing w:after="240" w:line="240" w:lineRule="auto"/>
+        <w:rPr>
+          <w:rFonts w:ascii="Helvetica" w:hAnsi="Helvetica"/>
+          <w:color w:val="24292E"/>
+          <w:sz w:val="24"/>
+          <w:szCs w:val="24"/>
+          <w:lang w:val="en-GB" w:eastAsia="zh-CN"/>
+        </w:rPr>
+      </w:pPr>
+    </w:p>
+    <w:p>
+      <w:pPr>
+        <w:spacing w:after="240" w:line="240" w:lineRule="auto"/>
+        <w:rPr>
+          <w:rFonts w:ascii="Helvetica" w:hAnsi="Helvetica"/>
+          <w:color w:val="24292E"/>
+          <w:sz w:val="24"/>
+          <w:szCs w:val="24"/>
+          <w:lang w:val="fr-FR" w:eastAsia="zh-CN"/>
+        </w:rPr>
+      </w:pPr>
+      <w:proofErr w:type="gramStart"/>
+      <w:r>
+        <w:rPr>
+          <w:rFonts w:ascii="Helvetica" w:hAnsi="Helvetica"/>
+          <w:color w:val="24292E"/>
+          <w:sz w:val="24"/>
+          <w:szCs w:val="24"/>
+          <w:lang w:val="fr-FR" w:eastAsia="zh-CN"/>
+        </w:rPr>
+        <w:t>Package:</w:t>
+      </w:r>
+      <w:proofErr w:type="gramEnd"/>
+      <w:r>
+        <w:rPr>
+          <w:rFonts w:ascii="Helvetica" w:hAnsi="Helvetica"/>
+          <w:color w:val="24292E"/>
+          <w:sz w:val="24"/>
+          <w:szCs w:val="24"/>
+          <w:lang w:val="fr-FR" w:eastAsia="zh-CN"/>
+        </w:rPr>
+        <w:t xml:space="preserve"> </w:t>
+      </w:r>
+      <w:proofErr w:type="spellStart"/>
+      <w:r>
+        <w:rPr>
+          <w:rFonts w:ascii="Helvetica" w:hAnsi="Helvetica"/>
+          <w:b/>
+          <w:i/>
+          <w:color w:val="24292E"/>
+          <w:sz w:val="24"/>
+          <w:szCs w:val="24"/>
+          <w:lang w:val="fr-FR" w:eastAsia="zh-CN"/>
+        </w:rPr>
+        <w:t>nsv.sms.images</w:t>
+      </w:r>
+      <w:proofErr w:type="spellEnd"/>
+      <w:r>
+        <w:rPr>
+          <w:rFonts w:ascii="Helvetica" w:hAnsi="Helvetica"/>
+          <w:b/>
+          <w:i/>
+          <w:color w:val="24292E"/>
+          <w:sz w:val="24"/>
+          <w:szCs w:val="24"/>
+          <w:lang w:val="fr-FR" w:eastAsia="zh-CN"/>
+        </w:rPr>
+        <w:t>;</w:t>
+      </w:r>
+    </w:p>
+    <w:p>
+      <w:pPr>
+        <w:spacing w:after="240" w:line="240" w:lineRule="auto"/>
+        <w:rPr>
+          <w:rFonts w:ascii="Helvetica" w:hAnsi="Helvetica"/>
+          <w:color w:val="24292E"/>
+          <w:sz w:val="24"/>
+          <w:szCs w:val="24"/>
+          <w:lang w:val="fr-FR" w:eastAsia="zh-CN"/>
+        </w:rPr>
+      </w:pPr>
+      <w:proofErr w:type="spellStart"/>
+      <w:r>
+        <w:rPr>
+          <w:rFonts w:ascii="Helvetica" w:hAnsi="Helvetica"/>
+          <w:color w:val="24292E"/>
+          <w:sz w:val="24"/>
+          <w:szCs w:val="24"/>
+          <w:lang w:val="fr-FR" w:eastAsia="zh-CN"/>
+        </w:rPr>
+        <w:t>Contains</w:t>
+      </w:r>
+      <w:proofErr w:type="spellEnd"/>
+      <w:r>
+        <w:rPr>
+          <w:rFonts w:ascii="Helvetica" w:hAnsi="Helvetica"/>
+          <w:color w:val="24292E"/>
+          <w:sz w:val="24"/>
+          <w:szCs w:val="24"/>
+          <w:lang w:val="fr-FR" w:eastAsia="zh-CN"/>
+        </w:rPr>
+        <w:t xml:space="preserve"> image files</w:t>
+      </w:r>
+    </w:p>
+    <w:p>
+      <w:pPr>
+        <w:spacing w:after="240" w:line="240" w:lineRule="auto"/>
+        <w:rPr>
+          <w:rFonts w:ascii="Helvetica" w:hAnsi="Helvetica"/>
+          <w:color w:val="24292E"/>
+          <w:sz w:val="24"/>
+          <w:szCs w:val="24"/>
+          <w:lang w:val="fr-FR" w:eastAsia="zh-CN"/>
+        </w:rPr>
+      </w:pPr>
+    </w:p>
+    <w:p>
+      <w:pPr>
+        <w:spacing w:after="240" w:line="240" w:lineRule="auto"/>
+        <w:rPr>
+          <w:rFonts w:ascii="Helvetica" w:hAnsi="Helvetica"/>
+          <w:color w:val="24292E"/>
+          <w:sz w:val="24"/>
+          <w:szCs w:val="24"/>
+          <w:lang w:val="fr-FR" w:eastAsia="zh-CN"/>
+        </w:rPr>
+      </w:pPr>
+      <w:r>
+        <w:rPr>
+          <w:rFonts w:ascii="Helvetica" w:hAnsi="Helvetica"/>
+          <w:color w:val="24292E"/>
+          <w:sz w:val="24"/>
+          <w:szCs w:val="24"/>
+          <w:lang w:val="fr-FR" w:eastAsia="zh-CN"/>
+        </w:rPr>
+        <w:t xml:space="preserve">Important code : </w:t>
+      </w:r>
+    </w:p>
+    <w:p>
+      <w:pPr>
+        <w:spacing w:after="240" w:line="240" w:lineRule="auto"/>
+        <w:rPr>
+          <w:rFonts w:ascii="Helvetica" w:hAnsi="Helvetica"/>
+          <w:b/>
+          <w:i/>
+          <w:color w:val="24292E"/>
+          <w:sz w:val="24"/>
+          <w:szCs w:val="24"/>
+          <w:lang w:val="fr-FR" w:eastAsia="zh-CN"/>
+        </w:rPr>
+      </w:pPr>
+      <w:r>
+        <w:rPr>
+          <w:rFonts w:ascii="Helvetica" w:hAnsi="Helvetica"/>
+          <w:b/>
+          <w:i/>
+          <w:color w:val="24292E"/>
+          <w:sz w:val="24"/>
+          <w:szCs w:val="24"/>
+          <w:lang w:val="fr-FR" w:eastAsia="zh-CN"/>
+        </w:rPr>
+        <w:lastRenderedPageBreak/>
+        <w:t>//</w:t>
+      </w:r>
+      <w:proofErr w:type="spellStart"/>
+      <w:r>
+        <w:rPr>
+          <w:rFonts w:ascii="Helvetica" w:hAnsi="Helvetica"/>
+          <w:b/>
+          <w:i/>
+          <w:color w:val="24292E"/>
+          <w:sz w:val="24"/>
+          <w:szCs w:val="24"/>
+          <w:lang w:val="fr-FR" w:eastAsia="zh-CN"/>
+        </w:rPr>
+        <w:t>creating</w:t>
+      </w:r>
+      <w:proofErr w:type="spellEnd"/>
+      <w:r>
+        <w:rPr>
+          <w:rFonts w:ascii="Helvetica" w:hAnsi="Helvetica"/>
+          <w:b/>
+          <w:i/>
+          <w:color w:val="24292E"/>
+          <w:sz w:val="24"/>
+          <w:szCs w:val="24"/>
+          <w:lang w:val="fr-FR" w:eastAsia="zh-CN"/>
+        </w:rPr>
+        <w:t xml:space="preserve"> a </w:t>
+      </w:r>
+      <w:proofErr w:type="spellStart"/>
+      <w:r>
+        <w:rPr>
+          <w:rFonts w:ascii="Helvetica" w:hAnsi="Helvetica"/>
+          <w:b/>
+          <w:i/>
+          <w:color w:val="24292E"/>
+          <w:sz w:val="24"/>
+          <w:szCs w:val="24"/>
+          <w:lang w:val="fr-FR" w:eastAsia="zh-CN"/>
+        </w:rPr>
+        <w:t>JmDNS</w:t>
+      </w:r>
+      <w:proofErr w:type="spellEnd"/>
+      <w:r>
+        <w:rPr>
+          <w:rFonts w:ascii="Helvetica" w:hAnsi="Helvetica"/>
+          <w:b/>
+          <w:i/>
+          <w:color w:val="24292E"/>
+          <w:sz w:val="24"/>
+          <w:szCs w:val="24"/>
+          <w:lang w:val="fr-FR" w:eastAsia="zh-CN"/>
+        </w:rPr>
+        <w:t xml:space="preserve"> instance</w:t>
+      </w:r>
+    </w:p>
+    <w:p>
+      <w:pPr>
+        <w:spacing w:after="240" w:line="240" w:lineRule="auto"/>
+        <w:rPr>
+          <w:rFonts w:ascii="Helvetica" w:hAnsi="Helvetica"/>
+          <w:b/>
+          <w:i/>
+          <w:color w:val="24292E"/>
+          <w:sz w:val="24"/>
+          <w:szCs w:val="24"/>
+          <w:lang w:val="fr-FR" w:eastAsia="zh-CN"/>
+        </w:rPr>
+      </w:pPr>
+      <w:r>
+        <w:rPr>
+          <w:rFonts w:ascii="Helvetica" w:hAnsi="Helvetica"/>
+          <w:color w:val="24292E"/>
+          <w:sz w:val="24"/>
+          <w:szCs w:val="24"/>
+          <w:lang w:val="fr-FR" w:eastAsia="zh-CN"/>
+        </w:rPr>
+        <w:t xml:space="preserve"> </w:t>
+      </w:r>
+      <w:proofErr w:type="spellStart"/>
+      <w:proofErr w:type="gramStart"/>
+      <w:r>
+        <w:rPr>
+          <w:rFonts w:ascii="Helvetica" w:hAnsi="Helvetica"/>
+          <w:color w:val="24292E"/>
+          <w:sz w:val="24"/>
+          <w:szCs w:val="24"/>
+          <w:lang w:val="fr-FR" w:eastAsia="zh-CN"/>
+        </w:rPr>
+        <w:t>jmdns</w:t>
+      </w:r>
+      <w:proofErr w:type="spellEnd"/>
+      <w:proofErr w:type="gramEnd"/>
+      <w:r>
+        <w:rPr>
+          <w:rFonts w:ascii="Helvetica" w:hAnsi="Helvetica"/>
+          <w:color w:val="24292E"/>
+          <w:sz w:val="24"/>
+          <w:szCs w:val="24"/>
+          <w:lang w:val="fr-FR" w:eastAsia="zh-CN"/>
+        </w:rPr>
+        <w:t xml:space="preserve"> = </w:t>
+      </w:r>
+      <w:proofErr w:type="spellStart"/>
+      <w:r>
+        <w:rPr>
+          <w:rFonts w:ascii="Helvetica" w:hAnsi="Helvetica"/>
+          <w:color w:val="24292E"/>
+          <w:sz w:val="24"/>
+          <w:szCs w:val="24"/>
+          <w:lang w:val="fr-FR" w:eastAsia="zh-CN"/>
+        </w:rPr>
+        <w:t>JmDNS.create</w:t>
+      </w:r>
+      <w:proofErr w:type="spellEnd"/>
+      <w:r>
+        <w:rPr>
+          <w:rFonts w:ascii="Helvetica" w:hAnsi="Helvetica"/>
+          <w:color w:val="24292E"/>
+          <w:sz w:val="24"/>
+          <w:szCs w:val="24"/>
+          <w:lang w:val="fr-FR" w:eastAsia="zh-CN"/>
+        </w:rPr>
+        <w:t>(</w:t>
+      </w:r>
+      <w:proofErr w:type="spellStart"/>
+      <w:r>
+        <w:rPr>
+          <w:rFonts w:ascii="Helvetica" w:hAnsi="Helvetica"/>
+          <w:color w:val="24292E"/>
+          <w:sz w:val="24"/>
+          <w:szCs w:val="24"/>
+          <w:lang w:val="fr-FR" w:eastAsia="zh-CN"/>
+        </w:rPr>
+        <w:t>InetAddress.getLocalHost</w:t>
+      </w:r>
+      <w:proofErr w:type="spellEnd"/>
+      <w:r>
+        <w:rPr>
+          <w:rFonts w:ascii="Helvetica" w:hAnsi="Helvetica"/>
+          <w:color w:val="24292E"/>
+          <w:sz w:val="24"/>
+          <w:szCs w:val="24"/>
+          <w:lang w:val="fr-FR" w:eastAsia="zh-CN"/>
+        </w:rPr>
+        <w:t>());</w:t>
+      </w:r>
+    </w:p>
+    <w:p>
+      <w:pPr>
+        <w:spacing w:after="240" w:line="240" w:lineRule="auto"/>
+        <w:rPr>
+          <w:rFonts w:ascii="Helvetica" w:hAnsi="Helvetica"/>
+          <w:color w:val="24292E"/>
+          <w:sz w:val="24"/>
+          <w:szCs w:val="24"/>
+          <w:lang w:val="fr-FR" w:eastAsia="zh-CN"/>
+        </w:rPr>
+      </w:pPr>
+      <w:r>
+        <w:rPr>
+          <w:rFonts w:ascii="Helvetica" w:hAnsi="Helvetica"/>
+          <w:color w:val="24292E"/>
+          <w:sz w:val="24"/>
+          <w:szCs w:val="24"/>
+          <w:lang w:val="fr-FR" w:eastAsia="zh-CN"/>
+        </w:rPr>
+        <w:t xml:space="preserve"> </w:t>
+      </w:r>
+      <w:proofErr w:type="gramStart"/>
+      <w:r>
+        <w:rPr>
+          <w:rFonts w:ascii="Helvetica" w:hAnsi="Helvetica"/>
+          <w:color w:val="24292E"/>
+          <w:sz w:val="24"/>
+          <w:szCs w:val="24"/>
+          <w:lang w:val="fr-FR" w:eastAsia="zh-CN"/>
+        </w:rPr>
+        <w:t>info</w:t>
+      </w:r>
+      <w:proofErr w:type="gramEnd"/>
+      <w:r>
+        <w:rPr>
+          <w:rFonts w:ascii="Helvetica" w:hAnsi="Helvetica"/>
+          <w:color w:val="24292E"/>
+          <w:sz w:val="24"/>
+          <w:szCs w:val="24"/>
+          <w:lang w:val="fr-FR" w:eastAsia="zh-CN"/>
+        </w:rPr>
+        <w:t xml:space="preserve"> = </w:t>
+      </w:r>
+      <w:proofErr w:type="spellStart"/>
+      <w:r>
+        <w:rPr>
+          <w:rFonts w:ascii="Helvetica" w:hAnsi="Helvetica"/>
+          <w:color w:val="24292E"/>
+          <w:sz w:val="24"/>
+          <w:szCs w:val="24"/>
+          <w:lang w:val="fr-FR" w:eastAsia="zh-CN"/>
+        </w:rPr>
+        <w:t>ServiceInfo.create</w:t>
+      </w:r>
+      <w:proofErr w:type="spellEnd"/>
+      <w:r>
+        <w:rPr>
+          <w:rFonts w:ascii="Helvetica" w:hAnsi="Helvetica"/>
+          <w:color w:val="24292E"/>
+          <w:sz w:val="24"/>
+          <w:szCs w:val="24"/>
+          <w:lang w:val="fr-FR" w:eastAsia="zh-CN"/>
+        </w:rPr>
+        <w:t>(SERVICE_TYPE, SERVICE_NAME, SERVICE_PORT, "");</w:t>
+      </w:r>
+    </w:p>
+    <w:p>
+      <w:pPr>
+        <w:spacing w:after="240" w:line="240" w:lineRule="auto"/>
+        <w:rPr>
+          <w:rFonts w:ascii="Helvetica" w:hAnsi="Helvetica"/>
+          <w:color w:val="24292E"/>
+          <w:sz w:val="24"/>
+          <w:szCs w:val="24"/>
+          <w:lang w:val="fr-FR" w:eastAsia="zh-CN"/>
+        </w:rPr>
+      </w:pPr>
+      <w:proofErr w:type="gramStart"/>
+      <w:r>
+        <w:rPr>
+          <w:rFonts w:ascii="Helvetica" w:hAnsi="Helvetica"/>
+          <w:color w:val="24292E"/>
+          <w:sz w:val="24"/>
+          <w:szCs w:val="24"/>
+          <w:lang w:val="fr-FR" w:eastAsia="zh-CN"/>
+        </w:rPr>
+        <w:t>or</w:t>
+      </w:r>
+      <w:proofErr w:type="gramEnd"/>
+      <w:r>
+        <w:rPr>
+          <w:rFonts w:ascii="Helvetica" w:hAnsi="Helvetica"/>
+          <w:color w:val="24292E"/>
+          <w:sz w:val="24"/>
+          <w:szCs w:val="24"/>
+          <w:lang w:val="fr-FR" w:eastAsia="zh-CN"/>
+        </w:rPr>
+        <w:t xml:space="preserve"> </w:t>
+      </w:r>
+    </w:p>
+    <w:p>
+      <w:pPr>
+        <w:spacing w:after="240" w:line="240" w:lineRule="auto"/>
+        <w:rPr>
+          <w:rFonts w:ascii="Helvetica" w:hAnsi="Helvetica"/>
+          <w:color w:val="24292E"/>
+          <w:sz w:val="24"/>
+          <w:szCs w:val="24"/>
+          <w:lang w:val="en-GB" w:eastAsia="zh-CN"/>
+        </w:rPr>
+      </w:pPr>
+      <w:r>
+        <w:rPr>
+          <w:rFonts w:ascii="Helvetica" w:hAnsi="Helvetica"/>
+          <w:color w:val="24292E"/>
+          <w:sz w:val="24"/>
+          <w:szCs w:val="24"/>
+          <w:lang w:val="en-GB" w:eastAsia="zh-CN"/>
+        </w:rPr>
+        <w:t xml:space="preserve">Example- </w:t>
+      </w:r>
+      <w:r>
+        <w:rPr>
+          <w:rFonts w:ascii="Helvetica" w:hAnsi="Helvetica"/>
+          <w:color w:val="24292E"/>
+          <w:sz w:val="24"/>
+          <w:szCs w:val="24"/>
+          <w:lang w:val="en-GB" w:eastAsia="zh-CN"/>
+        </w:rPr>
+        <w:t>(creating a laptop service)</w:t>
+      </w:r>
+    </w:p>
+    <w:p>
+      <w:pPr>
+        <w:spacing w:after="240" w:line="240" w:lineRule="auto"/>
+        <w:rPr>
+          <w:rFonts w:ascii="Helvetica" w:hAnsi="Helvetica"/>
+          <w:color w:val="24292E"/>
+          <w:sz w:val="24"/>
+          <w:szCs w:val="24"/>
+          <w:lang w:val="en-GB" w:eastAsia="zh-CN"/>
+        </w:rPr>
+      </w:pPr>
+      <w:r>
+        <w:rPr>
+          <w:rFonts w:ascii="Helvetica" w:hAnsi="Helvetica"/>
+          <w:color w:val="24292E"/>
+          <w:sz w:val="24"/>
+          <w:szCs w:val="24"/>
+          <w:lang w:val="en-GB" w:eastAsia="zh-CN"/>
+        </w:rPr>
+        <w:t xml:space="preserve">info = </w:t>
+      </w:r>
+      <w:proofErr w:type="spellStart"/>
+      <w:r>
+        <w:rPr>
+          <w:rFonts w:ascii="Helvetica" w:hAnsi="Helvetica"/>
+          <w:color w:val="24292E"/>
+          <w:sz w:val="24"/>
+          <w:szCs w:val="24"/>
+          <w:lang w:val="en-GB" w:eastAsia="zh-CN"/>
+        </w:rPr>
+        <w:t>ServiceInfo.create</w:t>
+      </w:r>
+      <w:proofErr w:type="spellEnd"/>
+      <w:r>
+        <w:rPr>
+          <w:rFonts w:ascii="Helvetica" w:hAnsi="Helvetica"/>
+          <w:color w:val="24292E"/>
+          <w:sz w:val="24"/>
+          <w:szCs w:val="24"/>
+          <w:lang w:val="en-GB" w:eastAsia="zh-CN"/>
+        </w:rPr>
+        <w:t>(</w:t>
+      </w:r>
+      <w:r>
+        <w:rPr>
+          <w:rFonts w:ascii="Helvetica" w:hAnsi="Helvetica"/>
+          <w:color w:val="24292E"/>
+          <w:sz w:val="24"/>
+          <w:szCs w:val="24"/>
+          <w:lang w:val="en-GB" w:eastAsia="zh-CN"/>
+        </w:rPr>
+        <w:t>"_</w:t>
+      </w:r>
+      <w:proofErr w:type="gramStart"/>
+      <w:r>
+        <w:rPr>
+          <w:rFonts w:ascii="Helvetica" w:hAnsi="Helvetica"/>
+          <w:color w:val="24292E"/>
+          <w:sz w:val="24"/>
+          <w:szCs w:val="24"/>
+          <w:lang w:val="en-GB" w:eastAsia="zh-CN"/>
+        </w:rPr>
+        <w:t>laptop._</w:t>
+      </w:r>
+      <w:proofErr w:type="spellStart"/>
+      <w:proofErr w:type="gramEnd"/>
+      <w:r>
+        <w:rPr>
+          <w:rFonts w:ascii="Helvetica" w:hAnsi="Helvetica"/>
+          <w:color w:val="24292E"/>
+          <w:sz w:val="24"/>
+          <w:szCs w:val="24"/>
+          <w:lang w:val="en-GB" w:eastAsia="zh-CN"/>
+        </w:rPr>
+        <w:t>udp.local</w:t>
+      </w:r>
+      <w:proofErr w:type="spellEnd"/>
+      <w:r>
+        <w:rPr>
+          <w:rFonts w:ascii="Helvetica" w:hAnsi="Helvetica"/>
+          <w:color w:val="24292E"/>
+          <w:sz w:val="24"/>
+          <w:szCs w:val="24"/>
+          <w:lang w:val="en-GB" w:eastAsia="zh-CN"/>
+        </w:rPr>
+        <w:t>."</w:t>
+      </w:r>
+      <w:r>
+        <w:rPr>
+          <w:rFonts w:ascii="Helvetica" w:hAnsi="Helvetica"/>
+          <w:color w:val="24292E"/>
+          <w:sz w:val="24"/>
+          <w:szCs w:val="24"/>
+          <w:lang w:val="en-GB" w:eastAsia="zh-CN"/>
+        </w:rPr>
+        <w:t>, “</w:t>
+      </w:r>
+      <w:proofErr w:type="spellStart"/>
+      <w:r>
+        <w:rPr>
+          <w:rFonts w:ascii="Helvetica" w:hAnsi="Helvetica"/>
+          <w:color w:val="24292E"/>
+          <w:sz w:val="24"/>
+          <w:szCs w:val="24"/>
+          <w:lang w:val="en-GB" w:eastAsia="zh-CN"/>
+        </w:rPr>
+        <w:t>LaptopService</w:t>
+      </w:r>
+      <w:proofErr w:type="spellEnd"/>
+      <w:r>
+        <w:rPr>
+          <w:rFonts w:ascii="Helvetica" w:hAnsi="Helvetica"/>
+          <w:color w:val="24292E"/>
+          <w:sz w:val="24"/>
+          <w:szCs w:val="24"/>
+          <w:lang w:val="en-GB" w:eastAsia="zh-CN"/>
+        </w:rPr>
+        <w:t xml:space="preserve">, “8080”); </w:t>
+      </w:r>
+    </w:p>
+    <w:p>
+      <w:pPr>
+        <w:spacing w:after="240" w:line="240" w:lineRule="auto"/>
+        <w:rPr>
+          <w:rFonts w:ascii="Helvetica" w:hAnsi="Helvetica"/>
+          <w:b/>
+          <w:i/>
+          <w:color w:val="24292E"/>
+          <w:sz w:val="24"/>
+          <w:szCs w:val="24"/>
+          <w:lang w:val="en-GB" w:eastAsia="zh-CN"/>
+        </w:rPr>
+      </w:pPr>
+      <w:r>
+        <w:rPr>
+          <w:rFonts w:ascii="Helvetica" w:hAnsi="Helvetica"/>
+          <w:color w:val="24292E"/>
+          <w:sz w:val="24"/>
+          <w:szCs w:val="24"/>
+          <w:lang w:val="en-GB" w:eastAsia="zh-CN"/>
+        </w:rPr>
+        <w:t xml:space="preserve"> </w:t>
+      </w:r>
+      <w:r>
+        <w:rPr>
+          <w:rFonts w:ascii="Helvetica" w:hAnsi="Helvetica"/>
+          <w:b/>
+          <w:i/>
+          <w:color w:val="24292E"/>
+          <w:sz w:val="24"/>
+          <w:szCs w:val="24"/>
+          <w:lang w:val="en-GB" w:eastAsia="zh-CN"/>
+        </w:rPr>
+        <w:t xml:space="preserve">//registering </w:t>
+      </w:r>
+      <w:r>
+        <w:rPr>
+          <w:rFonts w:ascii="Helvetica" w:hAnsi="Helvetica"/>
+          <w:b/>
+          <w:i/>
+          <w:color w:val="24292E"/>
+          <w:sz w:val="24"/>
+          <w:szCs w:val="24"/>
+          <w:lang w:val="en-GB" w:eastAsia="zh-CN"/>
+        </w:rPr>
+        <w:t xml:space="preserve">the </w:t>
+      </w:r>
+      <w:r>
+        <w:rPr>
+          <w:rFonts w:ascii="Helvetica" w:hAnsi="Helvetica"/>
+          <w:b/>
+          <w:i/>
+          <w:color w:val="24292E"/>
+          <w:sz w:val="24"/>
+          <w:szCs w:val="24"/>
+          <w:lang w:val="en-GB" w:eastAsia="zh-CN"/>
+        </w:rPr>
+        <w:t>service</w:t>
+      </w:r>
+    </w:p>
+    <w:p>
+      <w:pPr>
+        <w:spacing w:after="240" w:line="240" w:lineRule="auto"/>
+        <w:rPr>
+          <w:rFonts w:ascii="Helvetica" w:hAnsi="Helvetica"/>
+          <w:color w:val="24292E"/>
+          <w:sz w:val="24"/>
+          <w:szCs w:val="24"/>
+          <w:lang w:val="en-GB" w:eastAsia="zh-CN"/>
+        </w:rPr>
+      </w:pPr>
+      <w:r>
+        <w:rPr>
+          <w:rFonts w:ascii="Helvetica" w:hAnsi="Helvetica"/>
+          <w:color w:val="24292E"/>
+          <w:sz w:val="24"/>
+          <w:szCs w:val="24"/>
+          <w:lang w:val="en-GB" w:eastAsia="zh-CN"/>
+        </w:rPr>
+        <w:t xml:space="preserve"> </w:t>
+      </w:r>
+      <w:proofErr w:type="spellStart"/>
+      <w:proofErr w:type="gramStart"/>
+      <w:r>
+        <w:rPr>
+          <w:rFonts w:ascii="Helvetica" w:hAnsi="Helvetica"/>
+          <w:color w:val="24292E"/>
+          <w:sz w:val="24"/>
+          <w:szCs w:val="24"/>
+          <w:lang w:val="en-GB" w:eastAsia="zh-CN"/>
+        </w:rPr>
+        <w:t>jmdns.registerService</w:t>
+      </w:r>
+      <w:proofErr w:type="spellEnd"/>
+      <w:proofErr w:type="gramEnd"/>
+      <w:r>
+        <w:rPr>
+          <w:rFonts w:ascii="Helvetica" w:hAnsi="Helvetica"/>
+          <w:color w:val="24292E"/>
+          <w:sz w:val="24"/>
+          <w:szCs w:val="24"/>
+          <w:lang w:val="en-GB" w:eastAsia="zh-CN"/>
+        </w:rPr>
+        <w:t>(info);</w:t>
+      </w:r>
+    </w:p>
+    <w:p>
+      <w:pPr>
+        <w:rPr>
+          <w:lang w:val="en-GB" w:eastAsia="en-IE"/>
+        </w:rPr>
+      </w:pPr>
+    </w:p>
+    <w:p>
+      <w:pPr>
+        <w:rPr>
+          <w:rFonts w:asciiTheme="minorHAnsi" w:hAnsiTheme="minorHAnsi"/>
+          <w:sz w:val="24"/>
+          <w:szCs w:val="24"/>
+        </w:rPr>
+      </w:pPr>
+      <w:r>
+        <w:rPr>
+          <w:rFonts w:asciiTheme="minorHAnsi" w:hAnsiTheme="minorHAnsi"/>
+          <w:sz w:val="24"/>
+          <w:szCs w:val="24"/>
+        </w:rPr>
+        <w:t>Other - Explanation of methods, functions, class descriptions are added alongside the code.</w:t>
+      </w:r>
+    </w:p>
+    <w:p>
+      <w:pPr>
         <w:pStyle w:val="ListParagraph"/>
-        <w:numPr>
-          <w:ilvl w:val="0"/>
-          <w:numId w:val="16"/>
-        </w:numPr>
         <w:rPr>
           <w:rFonts w:asciiTheme="minorHAnsi" w:hAnsiTheme="minorHAnsi"/>
           <w:sz w:val="24"/>
           <w:szCs w:val="24"/>
         </w:rPr>
       </w:pPr>
-      <w:r>
-        <w:rPr>
-          <w:rFonts w:asciiTheme="minorHAnsi" w:hAnsiTheme="minorHAnsi"/>
-          <w:sz w:val="24"/>
-          <w:szCs w:val="24"/>
-        </w:rPr>
-        <w:t xml:space="preserve">Explanation of all methods </w:t>
-      </w:r>
     </w:p>
     <w:p>
       <w:pPr>
@@ -887,24 +2339,211 @@
         </w:numPr>
         <w:spacing w:after="0" w:line="240" w:lineRule="auto"/>
         <w:rPr>
+          <w:lang w:eastAsia="en-IE"/>
+        </w:rPr>
+      </w:pPr>
+      <w:r>
+        <w:rPr>
           <w:rFonts w:asciiTheme="minorHAnsi" w:eastAsia="Times New Roman" w:hAnsiTheme="minorHAnsi" w:cs="Arial"/>
           <w:sz w:val="24"/>
           <w:szCs w:val="24"/>
           <w:lang w:eastAsia="en-IE"/>
         </w:rPr>
-      </w:pPr>
-      <w:r>
-        <w:rPr>
-          <w:rFonts w:asciiTheme="minorHAnsi" w:eastAsia="Times New Roman" w:hAnsiTheme="minorHAnsi" w:cs="Arial"/>
-          <w:sz w:val="24"/>
-          <w:szCs w:val="24"/>
+        <w:t>Application Screenshots</w:t>
+      </w:r>
+    </w:p>
+    <w:p>
+      <w:pPr>
+        <w:spacing w:after="0" w:line="240" w:lineRule="auto"/>
+        <w:rPr>
           <w:lang w:eastAsia="en-IE"/>
         </w:rPr>
-        <w:t>screenshot of all terminals proving the application works</w:t>
-      </w:r>
-    </w:p>
-    <w:p>
-      <w:pPr>
+      </w:pPr>
+      <w:r>
+        <w:rPr>
+          <w:noProof/>
+          <w:lang w:val="en-GB" w:eastAsia="zh-CN"/>
+        </w:rPr>
+        <w:drawing>
+          <wp:inline distT="0" distB="0" distL="0" distR="0" wp14:anchorId="124B3157" wp14:editId="23AD8249">
+            <wp:extent cx="2493659" cy="2888488"/>
+            <wp:effectExtent l="0" t="0" r="0" b="7620"/>
+            <wp:docPr id="4" name="Picture 4"/>
+            <wp:cNvGraphicFramePr>
+              <a:graphicFrameLocks xmlns:a="http://schemas.openxmlformats.org/drawingml/2006/main" noChangeAspect="1"/>
+            </wp:cNvGraphicFramePr>
+            <a:graphic xmlns:a="http://schemas.openxmlformats.org/drawingml/2006/main">
+              <a:graphicData uri="http://schemas.openxmlformats.org/drawingml/2006/picture">
+                <pic:pic xmlns:pic="http://schemas.openxmlformats.org/drawingml/2006/picture">
+                  <pic:nvPicPr>
+                    <pic:cNvPr id="4" name="Screen Shot 2017-05-02 at 14.34.51.png"/>
+                    <pic:cNvPicPr/>
+                  </pic:nvPicPr>
+                  <pic:blipFill>
+                    <a:blip r:embed="rId12">
+                      <a:extLst>
+                        <a:ext uri="{28A0092B-C50C-407E-A947-70E740481C1C}">
+                          <a14:useLocalDpi xmlns:a14="http://schemas.microsoft.com/office/drawing/2010/main" val="0"/>
+                        </a:ext>
+                      </a:extLst>
+                    </a:blip>
+                    <a:stretch>
+                      <a:fillRect/>
+                    </a:stretch>
+                  </pic:blipFill>
+                  <pic:spPr>
+                    <a:xfrm>
+                      <a:off x="0" y="0"/>
+                      <a:ext cx="2502601" cy="2898846"/>
+                    </a:xfrm>
+                    <a:prstGeom prst="rect">
+                      <a:avLst/>
+                    </a:prstGeom>
+                  </pic:spPr>
+                </pic:pic>
+              </a:graphicData>
+            </a:graphic>
+          </wp:inline>
+        </w:drawing>
+      </w:r>
+    </w:p>
+    <w:p>
+      <w:pPr>
+        <w:spacing w:after="0" w:line="240" w:lineRule="auto"/>
+        <w:rPr>
+          <w:lang w:eastAsia="en-IE"/>
+        </w:rPr>
+      </w:pPr>
+      <w:r>
+        <w:rPr>
+          <w:lang w:eastAsia="en-IE"/>
+        </w:rPr>
+        <w:t>Light service (with a light-weight GUI and minimal control) instead of just text based UI. All other controls on client side.</w:t>
+      </w:r>
+    </w:p>
+    <w:p>
+      <w:pPr>
+        <w:spacing w:after="0" w:line="240" w:lineRule="auto"/>
+        <w:rPr>
+          <w:lang w:eastAsia="en-IE"/>
+        </w:rPr>
+      </w:pPr>
+    </w:p>
+    <w:p>
+      <w:pPr>
+        <w:spacing w:after="0" w:line="240" w:lineRule="auto"/>
+        <w:rPr>
+          <w:lang w:eastAsia="en-IE"/>
+        </w:rPr>
+      </w:pPr>
+      <w:r>
+        <w:rPr>
+          <w:noProof/>
+          <w:lang w:val="en-GB" w:eastAsia="zh-CN"/>
+        </w:rPr>
+        <w:lastRenderedPageBreak/>
+        <w:drawing>
+          <wp:inline distT="0" distB="0" distL="0" distR="0" wp14:anchorId="2FF98AF7" wp14:editId="2C5229CB">
+            <wp:extent cx="2822575" cy="2454508"/>
+            <wp:effectExtent l="0" t="0" r="0" b="9525"/>
+            <wp:docPr id="5" name="Picture 5"/>
+            <wp:cNvGraphicFramePr>
+              <a:graphicFrameLocks xmlns:a="http://schemas.openxmlformats.org/drawingml/2006/main" noChangeAspect="1"/>
+            </wp:cNvGraphicFramePr>
+            <a:graphic xmlns:a="http://schemas.openxmlformats.org/drawingml/2006/main">
+              <a:graphicData uri="http://schemas.openxmlformats.org/drawingml/2006/picture">
+                <pic:pic xmlns:pic="http://schemas.openxmlformats.org/drawingml/2006/picture">
+                  <pic:nvPicPr>
+                    <pic:cNvPr id="5" name="Screen Shot 2017-05-02 at 14.37.59.png"/>
+                    <pic:cNvPicPr/>
+                  </pic:nvPicPr>
+                  <pic:blipFill>
+                    <a:blip r:embed="rId13">
+                      <a:extLst>
+                        <a:ext uri="{28A0092B-C50C-407E-A947-70E740481C1C}">
+                          <a14:useLocalDpi xmlns:a14="http://schemas.microsoft.com/office/drawing/2010/main" val="0"/>
+                        </a:ext>
+                      </a:extLst>
+                    </a:blip>
+                    <a:stretch>
+                      <a:fillRect/>
+                    </a:stretch>
+                  </pic:blipFill>
+                  <pic:spPr>
+                    <a:xfrm>
+                      <a:off x="0" y="0"/>
+                      <a:ext cx="2831969" cy="2462677"/>
+                    </a:xfrm>
+                    <a:prstGeom prst="rect">
+                      <a:avLst/>
+                    </a:prstGeom>
+                  </pic:spPr>
+                </pic:pic>
+              </a:graphicData>
+            </a:graphic>
+          </wp:inline>
+        </w:drawing>
+      </w:r>
+    </w:p>
+    <w:p>
+      <w:pPr>
+        <w:spacing w:after="0" w:line="240" w:lineRule="auto"/>
+        <w:rPr>
+          <w:lang w:eastAsia="en-IE"/>
+        </w:rPr>
+      </w:pPr>
+      <w:r>
+        <w:rPr>
+          <w:lang w:eastAsia="en-IE"/>
+        </w:rPr>
+        <w:t>Laptop service (with light-weight GUI)</w:t>
+      </w:r>
+    </w:p>
+    <w:p>
+      <w:pPr>
+        <w:spacing w:after="0" w:line="240" w:lineRule="auto"/>
+        <w:rPr>
+          <w:lang w:eastAsia="en-IE"/>
+        </w:rPr>
+      </w:pPr>
+    </w:p>
+    <w:p>
+      <w:pPr>
+        <w:spacing w:after="0" w:line="240" w:lineRule="auto"/>
+        <w:rPr>
+          <w:lang w:eastAsia="en-IE"/>
+        </w:rPr>
+      </w:pPr>
+      <w:bookmarkStart w:id="0" w:name="_GoBack"/>
+      <w:bookmarkEnd w:id="0"/>
+    </w:p>
+    <w:p>
+      <w:pPr>
+        <w:spacing w:after="0" w:line="240" w:lineRule="auto"/>
+        <w:rPr>
+          <w:lang w:eastAsia="en-IE"/>
+        </w:rPr>
+      </w:pPr>
+    </w:p>
+    <w:p>
+      <w:pPr>
+        <w:spacing w:after="0" w:line="240" w:lineRule="auto"/>
+        <w:rPr>
+          <w:lang w:eastAsia="en-IE"/>
+        </w:rPr>
+      </w:pPr>
+    </w:p>
+    <w:p>
+      <w:pPr>
+        <w:spacing w:after="0" w:line="240" w:lineRule="auto"/>
+        <w:rPr>
+          <w:lang w:eastAsia="en-IE"/>
+        </w:rPr>
+      </w:pPr>
+    </w:p>
+    <w:p>
+      <w:pPr>
+        <w:spacing w:after="0" w:line="240" w:lineRule="auto"/>
         <w:rPr>
           <w:lang w:eastAsia="en-IE"/>
         </w:rPr>
@@ -934,194 +2573,108 @@
           <w:lang w:eastAsia="en-IE"/>
         </w:rPr>
       </w:pPr>
-    </w:p>
-    <w:p>
-      <w:pPr>
-        <w:rPr>
-          <w:b/>
-          <w:bCs/>
-        </w:rPr>
-      </w:pPr>
-      <w:r>
-        <w:rPr>
-          <w:b/>
-          <w:bCs/>
-        </w:rPr>
-        <w:t>Conference</w:t>
-      </w:r>
-    </w:p>
-    <w:p>
-      <w:pPr>
-        <w:rPr>
-          <w:noProof/>
-        </w:rPr>
-      </w:pPr>
-      <w:r>
-        <w:rPr>
-          <w:noProof/>
-        </w:rPr>
-        <w:t>[1]</w:t>
-      </w:r>
-      <w:r>
-        <w:rPr>
-          <w:noProof/>
-        </w:rPr>
-        <w:tab/>
-        <w:t xml:space="preserve">Author, “Paper title,” in </w:t>
-      </w:r>
-      <w:r>
-        <w:rPr>
-          <w:noProof/>
-        </w:rPr>
-        <w:t>Conference Name</w:t>
-      </w:r>
-      <w:r>
-        <w:rPr>
-          <w:noProof/>
-        </w:rPr>
-        <w:t>, Year.</w:t>
-      </w:r>
-    </w:p>
-    <w:p>
-      <w:pPr>
-        <w:rPr>
-          <w:b/>
-          <w:bCs/>
-          <w:noProof/>
-        </w:rPr>
-      </w:pPr>
-      <w:r>
-        <w:rPr>
-          <w:b/>
-          <w:bCs/>
-          <w:noProof/>
-        </w:rPr>
-        <w:t xml:space="preserve">Book </w:t>
-      </w:r>
-    </w:p>
-    <w:p>
-      <w:pPr>
-        <w:pStyle w:val="Bibliography"/>
-        <w:rPr>
-          <w:noProof/>
-        </w:rPr>
-      </w:pPr>
-      <w:r>
-        <w:rPr>
-          <w:noProof/>
-        </w:rPr>
-        <w:t>[1]</w:t>
-      </w:r>
-      <w:r>
-        <w:rPr>
-          <w:noProof/>
-        </w:rPr>
-        <w:tab/>
-        <w:t xml:space="preserve">Author, </w:t>
-      </w:r>
-      <w:r>
-        <w:rPr>
-          <w:noProof/>
-        </w:rPr>
-        <w:t>Book Title</w:t>
-      </w:r>
-      <w:r>
-        <w:rPr>
-          <w:noProof/>
-        </w:rPr>
-        <w:t xml:space="preserve">, Publisher, Year. </w:t>
-      </w:r>
-    </w:p>
-    <w:p>
-      <w:pPr>
-        <w:rPr>
-          <w:b/>
-          <w:bCs/>
-        </w:rPr>
-      </w:pPr>
-      <w:r>
-        <w:rPr>
-          <w:b/>
-          <w:bCs/>
-        </w:rPr>
-        <w:t xml:space="preserve">Journal </w:t>
-      </w:r>
-    </w:p>
-    <w:p>
-      <w:pPr>
-        <w:pStyle w:val="Bibliography"/>
-        <w:rPr>
-          <w:noProof/>
-        </w:rPr>
-      </w:pPr>
-      <w:r>
-        <w:rPr>
-          <w:noProof/>
-        </w:rPr>
-        <w:t>[1]</w:t>
-      </w:r>
-      <w:r>
-        <w:rPr>
-          <w:noProof/>
-        </w:rPr>
-        <w:tab/>
-        <w:t xml:space="preserve">Author, “Paper Title,” </w:t>
-      </w:r>
-      <w:r>
-        <w:rPr>
-          <w:noProof/>
-        </w:rPr>
-        <w:t xml:space="preserve">Journal Name, </w:t>
-      </w:r>
-      <w:r>
-        <w:rPr>
-          <w:noProof/>
-        </w:rPr>
-        <w:t xml:space="preserve">vol. Volume, Year. </w:t>
-      </w:r>
-    </w:p>
-    <w:p>
-      <w:pPr>
-        <w:rPr>
-          <w:b/>
-          <w:bCs/>
-        </w:rPr>
-      </w:pPr>
-      <w:r>
-        <w:rPr>
-          <w:b/>
-          <w:bCs/>
-        </w:rPr>
-        <w:t xml:space="preserve">Web site </w:t>
-      </w:r>
-    </w:p>
-    <w:p>
-      <w:pPr>
-        <w:pStyle w:val="Bibliography"/>
-        <w:rPr>
-          <w:noProof/>
-        </w:rPr>
-      </w:pPr>
-      <w:r>
-        <w:rPr>
-          <w:noProof/>
-        </w:rPr>
-        <w:t>[1]</w:t>
-      </w:r>
-      <w:r>
-        <w:rPr>
-          <w:noProof/>
-        </w:rPr>
-        <w:tab/>
-        <w:t xml:space="preserve">Author, “Web site,” Year. [Online]. </w:t>
-      </w:r>
-    </w:p>
-    <w:p>
-      <w:pPr>
+      <w:r>
         <w:rPr>
           <w:lang w:eastAsia="en-IE"/>
         </w:rPr>
-      </w:pPr>
+        <w:t xml:space="preserve">The project is done with the help of project sample and resources available on </w:t>
+      </w:r>
+      <w:proofErr w:type="spellStart"/>
+      <w:r>
+        <w:rPr>
+          <w:lang w:eastAsia="en-IE"/>
+        </w:rPr>
+        <w:t>moodle</w:t>
+      </w:r>
+      <w:proofErr w:type="spellEnd"/>
+      <w:r>
+        <w:rPr>
+          <w:lang w:eastAsia="en-IE"/>
+        </w:rPr>
+        <w:t xml:space="preserve"> (</w:t>
+      </w:r>
+      <w:hyperlink r:id="rId14" w:history="1">
+        <w:r>
+          <w:rPr>
+            <w:rStyle w:val="Hyperlink"/>
+            <w:lang w:eastAsia="en-IE"/>
+          </w:rPr>
+          <w:t>https://moodle.ncirl.ie)</w:t>
+        </w:r>
+      </w:hyperlink>
+      <w:r>
+        <w:rPr>
+          <w:lang w:eastAsia="en-IE"/>
+        </w:rPr>
+        <w:t xml:space="preserve">. </w:t>
+      </w:r>
+    </w:p>
+    <w:p>
+      <w:pPr>
+        <w:rPr>
+          <w:lang w:eastAsia="en-IE"/>
+        </w:rPr>
+      </w:pPr>
+      <w:r>
+        <w:rPr>
+          <w:lang w:eastAsia="en-IE"/>
+        </w:rPr>
+        <w:t xml:space="preserve">Official </w:t>
+      </w:r>
+      <w:proofErr w:type="spellStart"/>
+      <w:r>
+        <w:rPr>
+          <w:lang w:eastAsia="en-IE"/>
+        </w:rPr>
+        <w:t>jmDNS</w:t>
+      </w:r>
+      <w:proofErr w:type="spellEnd"/>
+      <w:r>
+        <w:rPr>
+          <w:lang w:eastAsia="en-IE"/>
+        </w:rPr>
+        <w:t xml:space="preserve"> was helpful while working on the project </w:t>
+      </w:r>
+      <w:hyperlink r:id="rId15" w:history="1">
+        <w:r>
+          <w:rPr>
+            <w:rStyle w:val="Hyperlink"/>
+            <w:lang w:eastAsia="en-IE"/>
+          </w:rPr>
+          <w:t>https://github.com/jmdns/jmdns</w:t>
+        </w:r>
+      </w:hyperlink>
+      <w:r>
+        <w:rPr>
+          <w:lang w:eastAsia="en-IE"/>
+        </w:rPr>
+        <w:t xml:space="preserve"> </w:t>
+      </w:r>
+    </w:p>
+    <w:p>
+      <w:pPr>
+        <w:rPr>
+          <w:lang w:eastAsia="en-IE"/>
+        </w:rPr>
+      </w:pPr>
+      <w:r>
+        <w:rPr>
+          <w:lang w:eastAsia="en-IE"/>
+        </w:rPr>
+        <w:t xml:space="preserve">Other resources used and utilised are referenced </w:t>
+      </w:r>
+      <w:r>
+        <w:rPr>
+          <w:lang w:eastAsia="en-IE"/>
+        </w:rPr>
+        <w:t>in line</w:t>
+      </w:r>
+      <w:r>
+        <w:rPr>
+          <w:lang w:eastAsia="en-IE"/>
+        </w:rPr>
+        <w:t xml:space="preserve"> with the code where used.</w:t>
+      </w:r>
     </w:p>
     <w:p>
       <w:pPr>
@@ -1148,8 +2701,8 @@
       </w:pPr>
     </w:p>
     <w:sectPr>
-      <w:headerReference w:type="default" r:id="rId11"/>
-      <w:footerReference w:type="default" r:id="rId12"/>
+      <w:headerReference w:type="default" r:id="rId16"/>
+      <w:footerReference w:type="default" r:id="rId17"/>
       <w:pgSz w:w="11906" w:h="16838"/>
       <w:pgMar w:top="1247" w:right="1440" w:bottom="1247" w:left="1440" w:header="709" w:footer="709" w:gutter="0"/>
       <w:cols w:space="708"/>
@@ -1233,7 +2786,7 @@
         <w:b/>
         <w:noProof/>
       </w:rPr>
-      <w:t>3</w:t>
+      <w:t>6</w:t>
     </w:r>
     <w:r>
       <w:rPr>
@@ -1276,7 +2829,7 @@
         <w:b/>
         <w:noProof/>
       </w:rPr>
-      <w:t>3</w:t>
+      <w:t>6</w:t>
     </w:r>
     <w:r>
       <w:rPr>
@@ -6433,6 +7986,17 @@
       </w:tcPr>
     </w:tblStylePr>
   </w:style>
+  <w:style w:type="character" w:styleId="Emphasis">
+    <w:name w:val="Emphasis"/>
+    <w:basedOn w:val="DefaultParagraphFont"/>
+    <w:uiPriority w:val="20"/>
+    <w:qFormat/>
+    <w:rsid w:val="007E4B26"/>
+    <w:rPr>
+      <w:i/>
+      <w:iCs/>
+    </w:rPr>
+  </w:style>
 </w:styles>
 </file>
 
@@ -6799,7 +8363,7 @@
 </file>
 
 <file path=customXml/itemProps1.xml><?xml version="1.0" encoding="utf-8"?>
-<ds:datastoreItem xmlns:ds="http://schemas.openxmlformats.org/officeDocument/2006/customXml" ds:itemID="{7A983D45-488D-C342-A315-99147B32F261}">
+<ds:datastoreItem xmlns:ds="http://schemas.openxmlformats.org/officeDocument/2006/customXml" ds:itemID="{556BB15A-F33F-464A-9EBF-0760A0E1D642}">
   <ds:schemaRefs>
     <ds:schemaRef ds:uri="http://schemas.openxmlformats.org/officeDocument/2006/bibliography"/>
   </ds:schemaRefs>

</xml_diff>

<commit_message>
Final report (Finished my part)
</commit_message>
<xml_diff>
--- a/Documentation/Final Report/Group_I_Project_Final_Report.docx
+++ b/Documentation/Final Report/Group_I_Project_Final_Report.docx
@@ -836,56 +836,106 @@
         <w:rPr>
           <w:lang w:eastAsia="en-IE"/>
         </w:rPr>
-        <w:t xml:space="preserve">We will develop a distributed system (Smart Meeting Space) using </w:t>
-      </w:r>
-      <w:proofErr w:type="spellStart"/>
+        <w:t xml:space="preserve">We will develop a distributed system (Smart Meeting Space) using jmDNS </w:t>
+      </w:r>
       <w:r>
         <w:rPr>
           <w:lang w:eastAsia="en-IE"/>
         </w:rPr>
-        <w:t>jmDNS</w:t>
-      </w:r>
-      <w:proofErr w:type="spellEnd"/>
+        <w:t>in which the service</w:t>
+      </w:r>
       <w:r>
         <w:rPr>
           <w:lang w:eastAsia="en-IE"/>
         </w:rPr>
-        <w:t xml:space="preserve"> </w:t>
+        <w:t>s</w:t>
       </w:r>
       <w:r>
         <w:rPr>
           <w:lang w:eastAsia="en-IE"/>
         </w:rPr>
-        <w:t>in which the service</w:t>
+        <w:t xml:space="preserve"> will p</w:t>
       </w:r>
       <w:r>
         <w:rPr>
           <w:lang w:eastAsia="en-IE"/>
         </w:rPr>
-        <w:t>s</w:t>
+        <w:t xml:space="preserve">ublish themselves for discovery and on connection they will swap service manifest (which describes how to access these services and </w:t>
       </w:r>
       <w:r>
         <w:rPr>
           <w:lang w:eastAsia="en-IE"/>
         </w:rPr>
-        <w:t xml:space="preserve"> will p</w:t>
-      </w:r>
-      <w:r>
+        <w:t>operations they support) and communicate with each other.</w:t>
+      </w:r>
+      <w:bookmarkStart w:id="0" w:name="_GoBack"/>
+      <w:bookmarkEnd w:id="0"/>
+    </w:p>
+    <w:p>
+      <w:pPr>
+        <w:pStyle w:val="Heading1"/>
+        <w:numPr>
+          <w:ilvl w:val="0"/>
+          <w:numId w:val="13"/>
+        </w:numPr>
+        <w:rPr>
+          <w:rFonts w:ascii="Consolas" w:hAnsi="Consolas" w:cs="Consolas"/>
+          <w:color w:val="4F81BD" w:themeColor="accent1"/>
+        </w:rPr>
+      </w:pPr>
+      <w:r>
+        <w:rPr>
+          <w:rFonts w:ascii="Consolas" w:hAnsi="Consolas" w:cs="Consolas"/>
+          <w:color w:val="4F81BD" w:themeColor="accent1"/>
+        </w:rPr>
+        <w:t>Pro</w:t>
+      </w:r>
+      <w:r>
+        <w:rPr>
+          <w:rFonts w:ascii="Consolas" w:hAnsi="Consolas" w:cs="Consolas"/>
+          <w:color w:val="4F81BD" w:themeColor="accent1"/>
+        </w:rPr>
+        <w:t>blems faced</w:t>
+      </w:r>
+    </w:p>
+    <w:p>
+      <w:pPr>
         <w:rPr>
           <w:lang w:eastAsia="en-IE"/>
         </w:rPr>
-        <w:t>ublish themselves for discovery and on connection they will swap service manifest (which describes how to access these services and operations they support).</w:t>
-      </w:r>
-    </w:p>
-    <w:p>
-      <w:pPr>
-        <w:rPr>
-          <w:rFonts w:ascii="Consolas" w:hAnsi="Consolas" w:cs="Consolas"/>
+      </w:pPr>
+      <w:r>
+        <w:rPr>
           <w:lang w:eastAsia="en-IE"/>
         </w:rPr>
-      </w:pPr>
-    </w:p>
-    <w:p/>
+        <w:t>The project was challenging and hard to do, as it was very hard to find useful information on jmDNS except its website and github and there was lack of example applications on the internet.</w:t>
+      </w:r>
+    </w:p>
+    <w:p>
+      <w:pPr>
+        <w:rPr>
+          <w:lang w:eastAsia="en-IE"/>
+        </w:rPr>
+      </w:pPr>
+      <w:r>
+        <w:rPr>
+          <w:lang w:eastAsia="en-IE"/>
+        </w:rPr>
+        <w:t>The project was possible because of the project sample available on moodle but was still quite hard to implement as the other tutorials avai</w:t>
+      </w:r>
+      <w:r>
+        <w:rPr>
+          <w:lang w:eastAsia="en-IE"/>
+        </w:rPr>
+        <w:t>la</w:t>
+      </w:r>
+      <w:r>
+        <w:rPr>
+          <w:lang w:eastAsia="en-IE"/>
+        </w:rPr>
+        <w:t>ble on moodle lacked detail implementation and explanation.</w:t>
+      </w:r>
+    </w:p>
     <w:p>
       <w:pPr>
         <w:pStyle w:val="Heading1"/>
@@ -937,6 +987,7 @@
           <w:noProof/>
           <w:lang w:val="en-GB" w:eastAsia="zh-CN"/>
         </w:rPr>
+        <w:lastRenderedPageBreak/>
         <w:drawing>
           <wp:inline distT="0" distB="0" distL="0" distR="0" wp14:anchorId="1FD6BE36" wp14:editId="0C4BDA8A">
             <wp:extent cx="3263900" cy="4152900"/>
@@ -1001,7 +1052,6 @@
           <w:shd w:val="clear" w:color="auto" w:fill="FFFFFF"/>
           <w:lang w:val="en-GB" w:eastAsia="zh-CN"/>
         </w:rPr>
-        <w:lastRenderedPageBreak/>
         <w:t>M</w:t>
       </w:r>
       <w:r>
@@ -1015,7 +1065,6 @@
         </w:rPr>
         <w:t xml:space="preserve">ain package: </w:t>
       </w:r>
-      <w:proofErr w:type="spellStart"/>
       <w:r>
         <w:rPr>
           <w:rFonts w:ascii="Helvetica" w:eastAsia="Times New Roman" w:hAnsi="Helvetica"/>
@@ -1027,9 +1076,34 @@
           <w:shd w:val="clear" w:color="auto" w:fill="FFFFFF"/>
           <w:lang w:val="en-GB" w:eastAsia="zh-CN"/>
         </w:rPr>
-        <w:t>nsv.sms</w:t>
-      </w:r>
-      <w:proofErr w:type="spellEnd"/>
+        <w:t>nsv.sms;</w:t>
+      </w:r>
+    </w:p>
+    <w:p>
+      <w:pPr>
+        <w:spacing w:after="0" w:line="240" w:lineRule="auto"/>
+        <w:rPr>
+          <w:rFonts w:ascii="Helvetica" w:eastAsia="Times New Roman" w:hAnsi="Helvetica"/>
+          <w:color w:val="24292E"/>
+          <w:sz w:val="24"/>
+          <w:szCs w:val="24"/>
+          <w:shd w:val="clear" w:color="auto" w:fill="FFFFFF"/>
+          <w:lang w:val="en-GB" w:eastAsia="zh-CN"/>
+        </w:rPr>
+      </w:pPr>
+    </w:p>
+    <w:p>
+      <w:pPr>
+        <w:spacing w:after="0" w:line="240" w:lineRule="auto"/>
+        <w:rPr>
+          <w:rFonts w:ascii="Helvetica" w:eastAsia="Times New Roman" w:hAnsi="Helvetica"/>
+          <w:color w:val="24292E"/>
+          <w:sz w:val="24"/>
+          <w:szCs w:val="24"/>
+          <w:shd w:val="clear" w:color="auto" w:fill="FFFFFF"/>
+          <w:lang w:val="en-GB" w:eastAsia="zh-CN"/>
+        </w:rPr>
+      </w:pPr>
       <w:r>
         <w:rPr>
           <w:rFonts w:ascii="Helvetica" w:eastAsia="Times New Roman" w:hAnsi="Helvetica"/>
@@ -1041,49 +1115,8 @@
           <w:shd w:val="clear" w:color="auto" w:fill="FFFFFF"/>
           <w:lang w:val="en-GB" w:eastAsia="zh-CN"/>
         </w:rPr>
-        <w:t>;</w:t>
-      </w:r>
-    </w:p>
-    <w:p>
-      <w:pPr>
-        <w:spacing w:after="0" w:line="240" w:lineRule="auto"/>
-        <w:rPr>
-          <w:rFonts w:ascii="Helvetica" w:eastAsia="Times New Roman" w:hAnsi="Helvetica"/>
-          <w:color w:val="24292E"/>
-          <w:sz w:val="24"/>
-          <w:szCs w:val="24"/>
-          <w:shd w:val="clear" w:color="auto" w:fill="FFFFFF"/>
-          <w:lang w:val="en-GB" w:eastAsia="zh-CN"/>
-        </w:rPr>
-      </w:pPr>
-    </w:p>
-    <w:p>
-      <w:pPr>
-        <w:spacing w:after="0" w:line="240" w:lineRule="auto"/>
-        <w:rPr>
-          <w:rFonts w:ascii="Helvetica" w:eastAsia="Times New Roman" w:hAnsi="Helvetica"/>
-          <w:color w:val="24292E"/>
-          <w:sz w:val="24"/>
-          <w:szCs w:val="24"/>
-          <w:shd w:val="clear" w:color="auto" w:fill="FFFFFF"/>
-          <w:lang w:val="en-GB" w:eastAsia="zh-CN"/>
-        </w:rPr>
-      </w:pPr>
-      <w:proofErr w:type="spellStart"/>
-      <w:r>
-        <w:rPr>
-          <w:rFonts w:ascii="Helvetica" w:eastAsia="Times New Roman" w:hAnsi="Helvetica"/>
-          <w:b/>
-          <w:i/>
-          <w:color w:val="24292E"/>
-          <w:sz w:val="24"/>
-          <w:szCs w:val="24"/>
-          <w:shd w:val="clear" w:color="auto" w:fill="FFFFFF"/>
-          <w:lang w:val="en-GB" w:eastAsia="zh-CN"/>
-        </w:rPr>
         <w:t>ClientManager</w:t>
       </w:r>
-      <w:proofErr w:type="spellEnd"/>
       <w:r>
         <w:rPr>
           <w:rFonts w:ascii="Helvetica" w:eastAsia="Times New Roman" w:hAnsi="Helvetica"/>
@@ -1280,51 +1313,7 @@
           <w:szCs w:val="24"/>
           <w:lang w:val="en-GB" w:eastAsia="zh-CN"/>
         </w:rPr>
-        <w:t xml:space="preserve">These are the service files for all 5 smart meeting space devices which make use of </w:t>
-      </w:r>
-      <w:proofErr w:type="spellStart"/>
-      <w:r>
-        <w:rPr>
-          <w:rFonts w:ascii="Helvetica" w:hAnsi="Helvetica"/>
-          <w:color w:val="24292E"/>
-          <w:sz w:val="24"/>
-          <w:szCs w:val="24"/>
-          <w:lang w:val="en-GB" w:eastAsia="zh-CN"/>
-        </w:rPr>
-        <w:t>jmdns</w:t>
-      </w:r>
-      <w:proofErr w:type="spellEnd"/>
-      <w:r>
-        <w:rPr>
-          <w:rFonts w:ascii="Helvetica" w:hAnsi="Helvetica"/>
-          <w:color w:val="24292E"/>
-          <w:sz w:val="24"/>
-          <w:szCs w:val="24"/>
-          <w:lang w:val="en-GB" w:eastAsia="zh-CN"/>
-        </w:rPr>
-        <w:t xml:space="preserve">, </w:t>
-      </w:r>
-      <w:proofErr w:type="spellStart"/>
-      <w:r>
-        <w:rPr>
-          <w:rFonts w:ascii="Helvetica" w:hAnsi="Helvetica"/>
-          <w:color w:val="24292E"/>
-          <w:sz w:val="24"/>
-          <w:szCs w:val="24"/>
-          <w:lang w:val="en-GB" w:eastAsia="zh-CN"/>
-        </w:rPr>
-        <w:t>gson</w:t>
-      </w:r>
-      <w:proofErr w:type="spellEnd"/>
-      <w:r>
-        <w:rPr>
-          <w:rFonts w:ascii="Helvetica" w:hAnsi="Helvetica"/>
-          <w:color w:val="24292E"/>
-          <w:sz w:val="24"/>
-          <w:szCs w:val="24"/>
-          <w:lang w:val="en-GB" w:eastAsia="zh-CN"/>
-        </w:rPr>
-        <w:t>, and light weight GUI</w:t>
+        <w:t>These are the service files for all 5 smart meeting space devices which make use of jmdns, gson, and light weight GUI</w:t>
       </w:r>
     </w:p>
     <w:p>
@@ -1436,6 +1425,7 @@
           <w:szCs w:val="24"/>
           <w:lang w:val="en-GB" w:eastAsia="zh-CN"/>
         </w:rPr>
+        <w:lastRenderedPageBreak/>
         <w:t xml:space="preserve">MobilePhone.java </w:t>
       </w:r>
     </w:p>
@@ -1554,8 +1544,6 @@
         </w:rPr>
         <w:t xml:space="preserve">Package: </w:t>
       </w:r>
-      <w:proofErr w:type="spellStart"/>
-      <w:proofErr w:type="gramStart"/>
       <w:r>
         <w:rPr>
           <w:rFonts w:ascii="Helvetica" w:hAnsi="Helvetica"/>
@@ -1566,10 +1554,64 @@
           <w:szCs w:val="24"/>
           <w:lang w:val="en-GB" w:eastAsia="zh-CN"/>
         </w:rPr>
-        <w:t>nsv.sms.reusable</w:t>
-      </w:r>
-      <w:proofErr w:type="spellEnd"/>
-      <w:proofErr w:type="gramEnd"/>
+        <w:t>nsv.sms.reusable;</w:t>
+      </w:r>
+    </w:p>
+    <w:p>
+      <w:pPr>
+        <w:spacing w:after="240" w:line="240" w:lineRule="auto"/>
+        <w:rPr>
+          <w:rFonts w:ascii="Helvetica" w:hAnsi="Helvetica"/>
+          <w:color w:val="24292E"/>
+          <w:sz w:val="24"/>
+          <w:szCs w:val="24"/>
+          <w:lang w:val="en-GB" w:eastAsia="zh-CN"/>
+        </w:rPr>
+      </w:pPr>
+      <w:r>
+        <w:rPr>
+          <w:rFonts w:ascii="Helvetica" w:hAnsi="Helvetica"/>
+          <w:color w:val="24292E"/>
+          <w:sz w:val="24"/>
+          <w:szCs w:val="24"/>
+          <w:lang w:val="en-GB" w:eastAsia="zh-CN"/>
+        </w:rPr>
+        <w:t>Contains file with static method which helps find free ports on the server for the use of jmdns service.</w:t>
+      </w:r>
+    </w:p>
+    <w:p>
+      <w:pPr>
+        <w:spacing w:after="240" w:line="240" w:lineRule="auto"/>
+        <w:rPr>
+          <w:rFonts w:ascii="Helvetica" w:hAnsi="Helvetica"/>
+          <w:color w:val="24292E"/>
+          <w:sz w:val="24"/>
+          <w:szCs w:val="24"/>
+          <w:lang w:val="en-GB" w:eastAsia="zh-CN"/>
+        </w:rPr>
+      </w:pPr>
+    </w:p>
+    <w:p>
+      <w:pPr>
+        <w:spacing w:after="240" w:line="240" w:lineRule="auto"/>
+        <w:rPr>
+          <w:rFonts w:ascii="Helvetica" w:hAnsi="Helvetica"/>
+          <w:color w:val="24292E"/>
+          <w:sz w:val="24"/>
+          <w:szCs w:val="24"/>
+          <w:lang w:val="fr-FR" w:eastAsia="zh-CN"/>
+        </w:rPr>
+      </w:pPr>
+      <w:r>
+        <w:rPr>
+          <w:rFonts w:ascii="Helvetica" w:hAnsi="Helvetica"/>
+          <w:color w:val="24292E"/>
+          <w:sz w:val="24"/>
+          <w:szCs w:val="24"/>
+          <w:lang w:val="fr-FR" w:eastAsia="zh-CN"/>
+        </w:rPr>
+        <w:t xml:space="preserve">Package: </w:t>
+      </w:r>
       <w:r>
         <w:rPr>
           <w:rFonts w:ascii="Helvetica" w:hAnsi="Helvetica"/>
@@ -1578,9 +1620,9 @@
           <w:color w:val="24292E"/>
           <w:sz w:val="24"/>
           <w:szCs w:val="24"/>
-          <w:lang w:val="en-GB" w:eastAsia="zh-CN"/>
-        </w:rPr>
-        <w:t>;</w:t>
+          <w:lang w:val="fr-FR" w:eastAsia="zh-CN"/>
+        </w:rPr>
+        <w:t>nsv.sms.images;</w:t>
       </w:r>
     </w:p>
     <w:p>
@@ -1591,7 +1633,7 @@
           <w:color w:val="24292E"/>
           <w:sz w:val="24"/>
           <w:szCs w:val="24"/>
-          <w:lang w:val="en-GB" w:eastAsia="zh-CN"/>
+          <w:lang w:val="fr-FR" w:eastAsia="zh-CN"/>
         </w:rPr>
       </w:pPr>
       <w:r>
@@ -1600,80 +1642,48 @@
           <w:color w:val="24292E"/>
           <w:sz w:val="24"/>
           <w:szCs w:val="24"/>
-          <w:lang w:val="en-GB" w:eastAsia="zh-CN"/>
-        </w:rPr>
-        <w:t xml:space="preserve">Contains file with static method which helps find free ports on the server for the use of </w:t>
-      </w:r>
-      <w:proofErr w:type="spellStart"/>
-      <w:r>
+          <w:lang w:val="fr-FR" w:eastAsia="zh-CN"/>
+        </w:rPr>
+        <w:t>Contains image files</w:t>
+      </w:r>
+    </w:p>
+    <w:p>
+      <w:pPr>
+        <w:spacing w:after="240" w:line="240" w:lineRule="auto"/>
         <w:rPr>
           <w:rFonts w:ascii="Helvetica" w:hAnsi="Helvetica"/>
           <w:color w:val="24292E"/>
           <w:sz w:val="24"/>
           <w:szCs w:val="24"/>
-          <w:lang w:val="en-GB" w:eastAsia="zh-CN"/>
-        </w:rPr>
-        <w:t>jmdns</w:t>
-      </w:r>
-      <w:proofErr w:type="spellEnd"/>
-      <w:r>
+          <w:lang w:val="fr-FR" w:eastAsia="zh-CN"/>
+        </w:rPr>
+      </w:pPr>
+    </w:p>
+    <w:p>
+      <w:pPr>
+        <w:spacing w:after="240" w:line="240" w:lineRule="auto"/>
         <w:rPr>
           <w:rFonts w:ascii="Helvetica" w:hAnsi="Helvetica"/>
           <w:color w:val="24292E"/>
           <w:sz w:val="24"/>
           <w:szCs w:val="24"/>
-          <w:lang w:val="en-GB" w:eastAsia="zh-CN"/>
-        </w:rPr>
-        <w:t xml:space="preserve"> service.</w:t>
-      </w:r>
-    </w:p>
-    <w:p>
-      <w:pPr>
-        <w:spacing w:after="240" w:line="240" w:lineRule="auto"/>
+          <w:lang w:val="fr-FR" w:eastAsia="zh-CN"/>
+        </w:rPr>
+      </w:pPr>
+      <w:r>
         <w:rPr>
           <w:rFonts w:ascii="Helvetica" w:hAnsi="Helvetica"/>
           <w:color w:val="24292E"/>
           <w:sz w:val="24"/>
           <w:szCs w:val="24"/>
-          <w:lang w:val="en-GB" w:eastAsia="zh-CN"/>
-        </w:rPr>
-      </w:pPr>
+          <w:lang w:val="fr-FR" w:eastAsia="zh-CN"/>
+        </w:rPr>
+        <w:t xml:space="preserve">Important code : </w:t>
+      </w:r>
     </w:p>
     <w:p>
       <w:pPr>
         <w:spacing w:after="240" w:line="240" w:lineRule="auto"/>
-        <w:rPr>
-          <w:rFonts w:ascii="Helvetica" w:hAnsi="Helvetica"/>
-          <w:color w:val="24292E"/>
-          <w:sz w:val="24"/>
-          <w:szCs w:val="24"/>
-          <w:lang w:val="fr-FR" w:eastAsia="zh-CN"/>
-        </w:rPr>
-      </w:pPr>
-      <w:proofErr w:type="gramStart"/>
-      <w:r>
-        <w:rPr>
-          <w:rFonts w:ascii="Helvetica" w:hAnsi="Helvetica"/>
-          <w:color w:val="24292E"/>
-          <w:sz w:val="24"/>
-          <w:szCs w:val="24"/>
-          <w:lang w:val="fr-FR" w:eastAsia="zh-CN"/>
-        </w:rPr>
-        <w:t>Package:</w:t>
-      </w:r>
-      <w:proofErr w:type="gramEnd"/>
-      <w:r>
-        <w:rPr>
-          <w:rFonts w:ascii="Helvetica" w:hAnsi="Helvetica"/>
-          <w:color w:val="24292E"/>
-          <w:sz w:val="24"/>
-          <w:szCs w:val="24"/>
-          <w:lang w:val="fr-FR" w:eastAsia="zh-CN"/>
-        </w:rPr>
-        <w:t xml:space="preserve"> </w:t>
-      </w:r>
-      <w:proofErr w:type="spellStart"/>
-      <w:r>
         <w:rPr>
           <w:rFonts w:ascii="Helvetica" w:hAnsi="Helvetica"/>
           <w:b/>
@@ -1683,9 +1693,7 @@
           <w:szCs w:val="24"/>
           <w:lang w:val="fr-FR" w:eastAsia="zh-CN"/>
         </w:rPr>
-        <w:t>nsv.sms.images</w:t>
-      </w:r>
-      <w:proofErr w:type="spellEnd"/>
+      </w:pPr>
       <w:r>
         <w:rPr>
           <w:rFonts w:ascii="Helvetica" w:hAnsi="Helvetica"/>
@@ -1696,75 +1704,7 @@
           <w:szCs w:val="24"/>
           <w:lang w:val="fr-FR" w:eastAsia="zh-CN"/>
         </w:rPr>
-        <w:t>;</w:t>
-      </w:r>
-    </w:p>
-    <w:p>
-      <w:pPr>
-        <w:spacing w:after="240" w:line="240" w:lineRule="auto"/>
-        <w:rPr>
-          <w:rFonts w:ascii="Helvetica" w:hAnsi="Helvetica"/>
-          <w:color w:val="24292E"/>
-          <w:sz w:val="24"/>
-          <w:szCs w:val="24"/>
-          <w:lang w:val="fr-FR" w:eastAsia="zh-CN"/>
-        </w:rPr>
-      </w:pPr>
-      <w:proofErr w:type="spellStart"/>
-      <w:r>
-        <w:rPr>
-          <w:rFonts w:ascii="Helvetica" w:hAnsi="Helvetica"/>
-          <w:color w:val="24292E"/>
-          <w:sz w:val="24"/>
-          <w:szCs w:val="24"/>
-          <w:lang w:val="fr-FR" w:eastAsia="zh-CN"/>
-        </w:rPr>
-        <w:t>Contains</w:t>
-      </w:r>
-      <w:proofErr w:type="spellEnd"/>
-      <w:r>
-        <w:rPr>
-          <w:rFonts w:ascii="Helvetica" w:hAnsi="Helvetica"/>
-          <w:color w:val="24292E"/>
-          <w:sz w:val="24"/>
-          <w:szCs w:val="24"/>
-          <w:lang w:val="fr-FR" w:eastAsia="zh-CN"/>
-        </w:rPr>
-        <w:t xml:space="preserve"> image files</w:t>
-      </w:r>
-    </w:p>
-    <w:p>
-      <w:pPr>
-        <w:spacing w:after="240" w:line="240" w:lineRule="auto"/>
-        <w:rPr>
-          <w:rFonts w:ascii="Helvetica" w:hAnsi="Helvetica"/>
-          <w:color w:val="24292E"/>
-          <w:sz w:val="24"/>
-          <w:szCs w:val="24"/>
-          <w:lang w:val="fr-FR" w:eastAsia="zh-CN"/>
-        </w:rPr>
-      </w:pPr>
-    </w:p>
-    <w:p>
-      <w:pPr>
-        <w:spacing w:after="240" w:line="240" w:lineRule="auto"/>
-        <w:rPr>
-          <w:rFonts w:ascii="Helvetica" w:hAnsi="Helvetica"/>
-          <w:color w:val="24292E"/>
-          <w:sz w:val="24"/>
-          <w:szCs w:val="24"/>
-          <w:lang w:val="fr-FR" w:eastAsia="zh-CN"/>
-        </w:rPr>
-      </w:pPr>
-      <w:r>
-        <w:rPr>
-          <w:rFonts w:ascii="Helvetica" w:hAnsi="Helvetica"/>
-          <w:color w:val="24292E"/>
-          <w:sz w:val="24"/>
-          <w:szCs w:val="24"/>
-          <w:lang w:val="fr-FR" w:eastAsia="zh-CN"/>
-        </w:rPr>
-        <w:t xml:space="preserve">Important code : </w:t>
+        <w:t>//creating a JmDNS instance</w:t>
       </w:r>
     </w:p>
     <w:p>
@@ -1783,18 +1723,145 @@
       <w:r>
         <w:rPr>
           <w:rFonts w:ascii="Helvetica" w:hAnsi="Helvetica"/>
-          <w:b/>
-          <w:i/>
           <w:color w:val="24292E"/>
           <w:sz w:val="24"/>
           <w:szCs w:val="24"/>
           <w:lang w:val="fr-FR" w:eastAsia="zh-CN"/>
         </w:rPr>
-        <w:lastRenderedPageBreak/>
-        <w:t>//</w:t>
-      </w:r>
-      <w:proofErr w:type="spellStart"/>
-      <w:r>
+        <w:t xml:space="preserve"> jmdns = JmDNS.create(InetAddress.getLocalHost());</w:t>
+      </w:r>
+    </w:p>
+    <w:p>
+      <w:pPr>
+        <w:spacing w:after="240" w:line="240" w:lineRule="auto"/>
+        <w:rPr>
+          <w:rFonts w:ascii="Helvetica" w:hAnsi="Helvetica"/>
+          <w:color w:val="24292E"/>
+          <w:sz w:val="24"/>
+          <w:szCs w:val="24"/>
+          <w:lang w:val="fr-FR" w:eastAsia="zh-CN"/>
+        </w:rPr>
+      </w:pPr>
+      <w:r>
+        <w:rPr>
+          <w:rFonts w:ascii="Helvetica" w:hAnsi="Helvetica"/>
+          <w:color w:val="24292E"/>
+          <w:sz w:val="24"/>
+          <w:szCs w:val="24"/>
+          <w:lang w:val="fr-FR" w:eastAsia="zh-CN"/>
+        </w:rPr>
+        <w:t xml:space="preserve"> </w:t>
+      </w:r>
+      <w:r>
+        <w:rPr>
+          <w:rFonts w:ascii="Helvetica" w:hAnsi="Helvetica"/>
+          <w:color w:val="24292E"/>
+          <w:sz w:val="24"/>
+          <w:szCs w:val="24"/>
+          <w:lang w:val="fr-FR" w:eastAsia="zh-CN"/>
+        </w:rPr>
+        <w:t>info = ServiceInfo.create(SERVICE_TYPE, SERVICE_NAME, SERVICE_PORT, "");</w:t>
+      </w:r>
+    </w:p>
+    <w:p>
+      <w:pPr>
+        <w:spacing w:after="240" w:line="240" w:lineRule="auto"/>
+        <w:rPr>
+          <w:rFonts w:ascii="Helvetica" w:hAnsi="Helvetica"/>
+          <w:color w:val="24292E"/>
+          <w:sz w:val="24"/>
+          <w:szCs w:val="24"/>
+          <w:lang w:val="fr-FR" w:eastAsia="zh-CN"/>
+        </w:rPr>
+      </w:pPr>
+      <w:r>
+        <w:rPr>
+          <w:rFonts w:ascii="Helvetica" w:hAnsi="Helvetica"/>
+          <w:color w:val="24292E"/>
+          <w:sz w:val="24"/>
+          <w:szCs w:val="24"/>
+          <w:lang w:val="fr-FR" w:eastAsia="zh-CN"/>
+        </w:rPr>
+        <w:t xml:space="preserve">or </w:t>
+      </w:r>
+    </w:p>
+    <w:p>
+      <w:pPr>
+        <w:spacing w:after="240" w:line="240" w:lineRule="auto"/>
+        <w:rPr>
+          <w:rFonts w:ascii="Helvetica" w:hAnsi="Helvetica"/>
+          <w:color w:val="24292E"/>
+          <w:sz w:val="24"/>
+          <w:szCs w:val="24"/>
+          <w:lang w:val="en-GB" w:eastAsia="zh-CN"/>
+        </w:rPr>
+      </w:pPr>
+      <w:r>
+        <w:rPr>
+          <w:rFonts w:ascii="Helvetica" w:hAnsi="Helvetica"/>
+          <w:color w:val="24292E"/>
+          <w:sz w:val="24"/>
+          <w:szCs w:val="24"/>
+          <w:lang w:val="en-GB" w:eastAsia="zh-CN"/>
+        </w:rPr>
+        <w:t xml:space="preserve">Example- </w:t>
+      </w:r>
+      <w:r>
+        <w:rPr>
+          <w:rFonts w:ascii="Helvetica" w:hAnsi="Helvetica"/>
+          <w:color w:val="24292E"/>
+          <w:sz w:val="24"/>
+          <w:szCs w:val="24"/>
+          <w:lang w:val="en-GB" w:eastAsia="zh-CN"/>
+        </w:rPr>
+        <w:t>(creating a laptop service)</w:t>
+      </w:r>
+    </w:p>
+    <w:p>
+      <w:pPr>
+        <w:spacing w:after="240" w:line="240" w:lineRule="auto"/>
+        <w:rPr>
+          <w:rFonts w:ascii="Helvetica" w:hAnsi="Helvetica"/>
+          <w:color w:val="24292E"/>
+          <w:sz w:val="24"/>
+          <w:szCs w:val="24"/>
+          <w:lang w:val="en-GB" w:eastAsia="zh-CN"/>
+        </w:rPr>
+      </w:pPr>
+      <w:r>
+        <w:rPr>
+          <w:rFonts w:ascii="Helvetica" w:hAnsi="Helvetica"/>
+          <w:color w:val="24292E"/>
+          <w:sz w:val="24"/>
+          <w:szCs w:val="24"/>
+          <w:lang w:val="en-GB" w:eastAsia="zh-CN"/>
+        </w:rPr>
+        <w:t>info = ServiceInfo.create(</w:t>
+      </w:r>
+      <w:r>
+        <w:rPr>
+          <w:rFonts w:ascii="Helvetica" w:hAnsi="Helvetica"/>
+          <w:color w:val="24292E"/>
+          <w:sz w:val="24"/>
+          <w:szCs w:val="24"/>
+          <w:lang w:val="en-GB" w:eastAsia="zh-CN"/>
+        </w:rPr>
+        <w:t>"_laptop._udp.local."</w:t>
+      </w:r>
+      <w:r>
+        <w:rPr>
+          <w:rFonts w:ascii="Helvetica" w:hAnsi="Helvetica"/>
+          <w:color w:val="24292E"/>
+          <w:sz w:val="24"/>
+          <w:szCs w:val="24"/>
+          <w:lang w:val="en-GB" w:eastAsia="zh-CN"/>
+        </w:rPr>
+        <w:t xml:space="preserve">, “LaptopService, “8080”); </w:t>
+      </w:r>
+    </w:p>
+    <w:p>
+      <w:pPr>
+        <w:spacing w:after="240" w:line="240" w:lineRule="auto"/>
         <w:rPr>
           <w:rFonts w:ascii="Helvetica" w:hAnsi="Helvetica"/>
           <w:b/>
@@ -1802,11 +1869,19 @@
           <w:color w:val="24292E"/>
           <w:sz w:val="24"/>
           <w:szCs w:val="24"/>
-          <w:lang w:val="fr-FR" w:eastAsia="zh-CN"/>
-        </w:rPr>
-        <w:t>creating</w:t>
-      </w:r>
-      <w:proofErr w:type="spellEnd"/>
+          <w:lang w:val="en-GB" w:eastAsia="zh-CN"/>
+        </w:rPr>
+      </w:pPr>
+      <w:r>
+        <w:rPr>
+          <w:rFonts w:ascii="Helvetica" w:hAnsi="Helvetica"/>
+          <w:color w:val="24292E"/>
+          <w:sz w:val="24"/>
+          <w:szCs w:val="24"/>
+          <w:lang w:val="en-GB" w:eastAsia="zh-CN"/>
+        </w:rPr>
+        <w:t xml:space="preserve"> </w:t>
+      </w:r>
       <w:r>
         <w:rPr>
           <w:rFonts w:ascii="Helvetica" w:hAnsi="Helvetica"/>
@@ -1815,11 +1890,10 @@
           <w:color w:val="24292E"/>
           <w:sz w:val="24"/>
           <w:szCs w:val="24"/>
-          <w:lang w:val="fr-FR" w:eastAsia="zh-CN"/>
-        </w:rPr>
-        <w:t xml:space="preserve"> a </w:t>
-      </w:r>
-      <w:proofErr w:type="spellStart"/>
+          <w:lang w:val="en-GB" w:eastAsia="zh-CN"/>
+        </w:rPr>
+        <w:t xml:space="preserve">//registering </w:t>
+      </w:r>
       <w:r>
         <w:rPr>
           <w:rFonts w:ascii="Helvetica" w:hAnsi="Helvetica"/>
@@ -1828,11 +1902,10 @@
           <w:color w:val="24292E"/>
           <w:sz w:val="24"/>
           <w:szCs w:val="24"/>
-          <w:lang w:val="fr-FR" w:eastAsia="zh-CN"/>
-        </w:rPr>
-        <w:t>JmDNS</w:t>
-      </w:r>
-      <w:proofErr w:type="spellEnd"/>
+          <w:lang w:val="en-GB" w:eastAsia="zh-CN"/>
+        </w:rPr>
+        <w:t xml:space="preserve">the </w:t>
+      </w:r>
       <w:r>
         <w:rPr>
           <w:rFonts w:ascii="Helvetica" w:hAnsi="Helvetica"/>
@@ -1841,459 +1914,41 @@
           <w:color w:val="24292E"/>
           <w:sz w:val="24"/>
           <w:szCs w:val="24"/>
-          <w:lang w:val="fr-FR" w:eastAsia="zh-CN"/>
-        </w:rPr>
-        <w:t xml:space="preserve"> instance</w:t>
+          <w:lang w:val="en-GB" w:eastAsia="zh-CN"/>
+        </w:rPr>
+        <w:t>service</w:t>
       </w:r>
     </w:p>
     <w:p>
       <w:pPr>
         <w:spacing w:after="240" w:line="240" w:lineRule="auto"/>
-        <w:rPr>
-          <w:rFonts w:ascii="Helvetica" w:hAnsi="Helvetica"/>
-          <w:b/>
-          <w:i/>
-          <w:color w:val="24292E"/>
-          <w:sz w:val="24"/>
-          <w:szCs w:val="24"/>
-          <w:lang w:val="fr-FR" w:eastAsia="zh-CN"/>
-        </w:rPr>
-      </w:pPr>
-      <w:r>
         <w:rPr>
           <w:rFonts w:ascii="Helvetica" w:hAnsi="Helvetica"/>
           <w:color w:val="24292E"/>
           <w:sz w:val="24"/>
           <w:szCs w:val="24"/>
-          <w:lang w:val="fr-FR" w:eastAsia="zh-CN"/>
-        </w:rPr>
-        <w:t xml:space="preserve"> </w:t>
-      </w:r>
-      <w:proofErr w:type="spellStart"/>
-      <w:proofErr w:type="gramStart"/>
+          <w:lang w:val="en-GB" w:eastAsia="zh-CN"/>
+        </w:rPr>
+      </w:pPr>
       <w:r>
         <w:rPr>
           <w:rFonts w:ascii="Helvetica" w:hAnsi="Helvetica"/>
           <w:color w:val="24292E"/>
           <w:sz w:val="24"/>
           <w:szCs w:val="24"/>
-          <w:lang w:val="fr-FR" w:eastAsia="zh-CN"/>
-        </w:rPr>
-        <w:t>jmdns</w:t>
-      </w:r>
-      <w:proofErr w:type="spellEnd"/>
-      <w:proofErr w:type="gramEnd"/>
+          <w:lang w:val="en-GB" w:eastAsia="zh-CN"/>
+        </w:rPr>
+        <w:t xml:space="preserve"> </w:t>
+      </w:r>
       <w:r>
         <w:rPr>
           <w:rFonts w:ascii="Helvetica" w:hAnsi="Helvetica"/>
           <w:color w:val="24292E"/>
           <w:sz w:val="24"/>
           <w:szCs w:val="24"/>
-          <w:lang w:val="fr-FR" w:eastAsia="zh-CN"/>
-        </w:rPr>
-        <w:t xml:space="preserve"> = </w:t>
-      </w:r>
-      <w:proofErr w:type="spellStart"/>
-      <w:r>
-        <w:rPr>
-          <w:rFonts w:ascii="Helvetica" w:hAnsi="Helvetica"/>
-          <w:color w:val="24292E"/>
-          <w:sz w:val="24"/>
-          <w:szCs w:val="24"/>
-          <w:lang w:val="fr-FR" w:eastAsia="zh-CN"/>
-        </w:rPr>
-        <w:t>JmDNS.create</w:t>
-      </w:r>
-      <w:proofErr w:type="spellEnd"/>
-      <w:r>
-        <w:rPr>
-          <w:rFonts w:ascii="Helvetica" w:hAnsi="Helvetica"/>
-          <w:color w:val="24292E"/>
-          <w:sz w:val="24"/>
-          <w:szCs w:val="24"/>
-          <w:lang w:val="fr-FR" w:eastAsia="zh-CN"/>
-        </w:rPr>
-        <w:t>(</w:t>
-      </w:r>
-      <w:proofErr w:type="spellStart"/>
-      <w:r>
-        <w:rPr>
-          <w:rFonts w:ascii="Helvetica" w:hAnsi="Helvetica"/>
-          <w:color w:val="24292E"/>
-          <w:sz w:val="24"/>
-          <w:szCs w:val="24"/>
-          <w:lang w:val="fr-FR" w:eastAsia="zh-CN"/>
-        </w:rPr>
-        <w:t>InetAddress.getLocalHost</w:t>
-      </w:r>
-      <w:proofErr w:type="spellEnd"/>
-      <w:r>
-        <w:rPr>
-          <w:rFonts w:ascii="Helvetica" w:hAnsi="Helvetica"/>
-          <w:color w:val="24292E"/>
-          <w:sz w:val="24"/>
-          <w:szCs w:val="24"/>
-          <w:lang w:val="fr-FR" w:eastAsia="zh-CN"/>
-        </w:rPr>
-        <w:t>());</w:t>
-      </w:r>
-    </w:p>
-    <w:p>
-      <w:pPr>
-        <w:spacing w:after="240" w:line="240" w:lineRule="auto"/>
-        <w:rPr>
-          <w:rFonts w:ascii="Helvetica" w:hAnsi="Helvetica"/>
-          <w:color w:val="24292E"/>
-          <w:sz w:val="24"/>
-          <w:szCs w:val="24"/>
-          <w:lang w:val="fr-FR" w:eastAsia="zh-CN"/>
-        </w:rPr>
-      </w:pPr>
-      <w:r>
-        <w:rPr>
-          <w:rFonts w:ascii="Helvetica" w:hAnsi="Helvetica"/>
-          <w:color w:val="24292E"/>
-          <w:sz w:val="24"/>
-          <w:szCs w:val="24"/>
-          <w:lang w:val="fr-FR" w:eastAsia="zh-CN"/>
-        </w:rPr>
-        <w:t xml:space="preserve"> </w:t>
-      </w:r>
-      <w:proofErr w:type="gramStart"/>
-      <w:r>
-        <w:rPr>
-          <w:rFonts w:ascii="Helvetica" w:hAnsi="Helvetica"/>
-          <w:color w:val="24292E"/>
-          <w:sz w:val="24"/>
-          <w:szCs w:val="24"/>
-          <w:lang w:val="fr-FR" w:eastAsia="zh-CN"/>
-        </w:rPr>
-        <w:t>info</w:t>
-      </w:r>
-      <w:proofErr w:type="gramEnd"/>
-      <w:r>
-        <w:rPr>
-          <w:rFonts w:ascii="Helvetica" w:hAnsi="Helvetica"/>
-          <w:color w:val="24292E"/>
-          <w:sz w:val="24"/>
-          <w:szCs w:val="24"/>
-          <w:lang w:val="fr-FR" w:eastAsia="zh-CN"/>
-        </w:rPr>
-        <w:t xml:space="preserve"> = </w:t>
-      </w:r>
-      <w:proofErr w:type="spellStart"/>
-      <w:r>
-        <w:rPr>
-          <w:rFonts w:ascii="Helvetica" w:hAnsi="Helvetica"/>
-          <w:color w:val="24292E"/>
-          <w:sz w:val="24"/>
-          <w:szCs w:val="24"/>
-          <w:lang w:val="fr-FR" w:eastAsia="zh-CN"/>
-        </w:rPr>
-        <w:t>ServiceInfo.create</w:t>
-      </w:r>
-      <w:proofErr w:type="spellEnd"/>
-      <w:r>
-        <w:rPr>
-          <w:rFonts w:ascii="Helvetica" w:hAnsi="Helvetica"/>
-          <w:color w:val="24292E"/>
-          <w:sz w:val="24"/>
-          <w:szCs w:val="24"/>
-          <w:lang w:val="fr-FR" w:eastAsia="zh-CN"/>
-        </w:rPr>
-        <w:t>(SERVICE_TYPE, SERVICE_NAME, SERVICE_PORT, "");</w:t>
-      </w:r>
-    </w:p>
-    <w:p>
-      <w:pPr>
-        <w:spacing w:after="240" w:line="240" w:lineRule="auto"/>
-        <w:rPr>
-          <w:rFonts w:ascii="Helvetica" w:hAnsi="Helvetica"/>
-          <w:color w:val="24292E"/>
-          <w:sz w:val="24"/>
-          <w:szCs w:val="24"/>
-          <w:lang w:val="fr-FR" w:eastAsia="zh-CN"/>
-        </w:rPr>
-      </w:pPr>
-      <w:proofErr w:type="gramStart"/>
-      <w:r>
-        <w:rPr>
-          <w:rFonts w:ascii="Helvetica" w:hAnsi="Helvetica"/>
-          <w:color w:val="24292E"/>
-          <w:sz w:val="24"/>
-          <w:szCs w:val="24"/>
-          <w:lang w:val="fr-FR" w:eastAsia="zh-CN"/>
-        </w:rPr>
-        <w:t>or</w:t>
-      </w:r>
-      <w:proofErr w:type="gramEnd"/>
-      <w:r>
-        <w:rPr>
-          <w:rFonts w:ascii="Helvetica" w:hAnsi="Helvetica"/>
-          <w:color w:val="24292E"/>
-          <w:sz w:val="24"/>
-          <w:szCs w:val="24"/>
-          <w:lang w:val="fr-FR" w:eastAsia="zh-CN"/>
-        </w:rPr>
-        <w:t xml:space="preserve"> </w:t>
-      </w:r>
-    </w:p>
-    <w:p>
-      <w:pPr>
-        <w:spacing w:after="240" w:line="240" w:lineRule="auto"/>
-        <w:rPr>
-          <w:rFonts w:ascii="Helvetica" w:hAnsi="Helvetica"/>
-          <w:color w:val="24292E"/>
-          <w:sz w:val="24"/>
-          <w:szCs w:val="24"/>
           <w:lang w:val="en-GB" w:eastAsia="zh-CN"/>
         </w:rPr>
-      </w:pPr>
-      <w:r>
-        <w:rPr>
-          <w:rFonts w:ascii="Helvetica" w:hAnsi="Helvetica"/>
-          <w:color w:val="24292E"/>
-          <w:sz w:val="24"/>
-          <w:szCs w:val="24"/>
-          <w:lang w:val="en-GB" w:eastAsia="zh-CN"/>
-        </w:rPr>
-        <w:t xml:space="preserve">Example- </w:t>
-      </w:r>
-      <w:r>
-        <w:rPr>
-          <w:rFonts w:ascii="Helvetica" w:hAnsi="Helvetica"/>
-          <w:color w:val="24292E"/>
-          <w:sz w:val="24"/>
-          <w:szCs w:val="24"/>
-          <w:lang w:val="en-GB" w:eastAsia="zh-CN"/>
-        </w:rPr>
-        <w:t>(creating a laptop service)</w:t>
-      </w:r>
-    </w:p>
-    <w:p>
-      <w:pPr>
-        <w:spacing w:after="240" w:line="240" w:lineRule="auto"/>
-        <w:rPr>
-          <w:rFonts w:ascii="Helvetica" w:hAnsi="Helvetica"/>
-          <w:color w:val="24292E"/>
-          <w:sz w:val="24"/>
-          <w:szCs w:val="24"/>
-          <w:lang w:val="en-GB" w:eastAsia="zh-CN"/>
-        </w:rPr>
-      </w:pPr>
-      <w:r>
-        <w:rPr>
-          <w:rFonts w:ascii="Helvetica" w:hAnsi="Helvetica"/>
-          <w:color w:val="24292E"/>
-          <w:sz w:val="24"/>
-          <w:szCs w:val="24"/>
-          <w:lang w:val="en-GB" w:eastAsia="zh-CN"/>
-        </w:rPr>
-        <w:t xml:space="preserve">info = </w:t>
-      </w:r>
-      <w:proofErr w:type="spellStart"/>
-      <w:r>
-        <w:rPr>
-          <w:rFonts w:ascii="Helvetica" w:hAnsi="Helvetica"/>
-          <w:color w:val="24292E"/>
-          <w:sz w:val="24"/>
-          <w:szCs w:val="24"/>
-          <w:lang w:val="en-GB" w:eastAsia="zh-CN"/>
-        </w:rPr>
-        <w:t>ServiceInfo.create</w:t>
-      </w:r>
-      <w:proofErr w:type="spellEnd"/>
-      <w:r>
-        <w:rPr>
-          <w:rFonts w:ascii="Helvetica" w:hAnsi="Helvetica"/>
-          <w:color w:val="24292E"/>
-          <w:sz w:val="24"/>
-          <w:szCs w:val="24"/>
-          <w:lang w:val="en-GB" w:eastAsia="zh-CN"/>
-        </w:rPr>
-        <w:t>(</w:t>
-      </w:r>
-      <w:r>
-        <w:rPr>
-          <w:rFonts w:ascii="Helvetica" w:hAnsi="Helvetica"/>
-          <w:color w:val="24292E"/>
-          <w:sz w:val="24"/>
-          <w:szCs w:val="24"/>
-          <w:lang w:val="en-GB" w:eastAsia="zh-CN"/>
-        </w:rPr>
-        <w:t>"_</w:t>
-      </w:r>
-      <w:proofErr w:type="gramStart"/>
-      <w:r>
-        <w:rPr>
-          <w:rFonts w:ascii="Helvetica" w:hAnsi="Helvetica"/>
-          <w:color w:val="24292E"/>
-          <w:sz w:val="24"/>
-          <w:szCs w:val="24"/>
-          <w:lang w:val="en-GB" w:eastAsia="zh-CN"/>
-        </w:rPr>
-        <w:t>laptop._</w:t>
-      </w:r>
-      <w:proofErr w:type="spellStart"/>
-      <w:proofErr w:type="gramEnd"/>
-      <w:r>
-        <w:rPr>
-          <w:rFonts w:ascii="Helvetica" w:hAnsi="Helvetica"/>
-          <w:color w:val="24292E"/>
-          <w:sz w:val="24"/>
-          <w:szCs w:val="24"/>
-          <w:lang w:val="en-GB" w:eastAsia="zh-CN"/>
-        </w:rPr>
-        <w:t>udp.local</w:t>
-      </w:r>
-      <w:proofErr w:type="spellEnd"/>
-      <w:r>
-        <w:rPr>
-          <w:rFonts w:ascii="Helvetica" w:hAnsi="Helvetica"/>
-          <w:color w:val="24292E"/>
-          <w:sz w:val="24"/>
-          <w:szCs w:val="24"/>
-          <w:lang w:val="en-GB" w:eastAsia="zh-CN"/>
-        </w:rPr>
-        <w:t>."</w:t>
-      </w:r>
-      <w:r>
-        <w:rPr>
-          <w:rFonts w:ascii="Helvetica" w:hAnsi="Helvetica"/>
-          <w:color w:val="24292E"/>
-          <w:sz w:val="24"/>
-          <w:szCs w:val="24"/>
-          <w:lang w:val="en-GB" w:eastAsia="zh-CN"/>
-        </w:rPr>
-        <w:t>, “</w:t>
-      </w:r>
-      <w:proofErr w:type="spellStart"/>
-      <w:r>
-        <w:rPr>
-          <w:rFonts w:ascii="Helvetica" w:hAnsi="Helvetica"/>
-          <w:color w:val="24292E"/>
-          <w:sz w:val="24"/>
-          <w:szCs w:val="24"/>
-          <w:lang w:val="en-GB" w:eastAsia="zh-CN"/>
-        </w:rPr>
-        <w:t>LaptopService</w:t>
-      </w:r>
-      <w:proofErr w:type="spellEnd"/>
-      <w:r>
-        <w:rPr>
-          <w:rFonts w:ascii="Helvetica" w:hAnsi="Helvetica"/>
-          <w:color w:val="24292E"/>
-          <w:sz w:val="24"/>
-          <w:szCs w:val="24"/>
-          <w:lang w:val="en-GB" w:eastAsia="zh-CN"/>
-        </w:rPr>
-        <w:t xml:space="preserve">, “8080”); </w:t>
-      </w:r>
-    </w:p>
-    <w:p>
-      <w:pPr>
-        <w:spacing w:after="240" w:line="240" w:lineRule="auto"/>
-        <w:rPr>
-          <w:rFonts w:ascii="Helvetica" w:hAnsi="Helvetica"/>
-          <w:b/>
-          <w:i/>
-          <w:color w:val="24292E"/>
-          <w:sz w:val="24"/>
-          <w:szCs w:val="24"/>
-          <w:lang w:val="en-GB" w:eastAsia="zh-CN"/>
-        </w:rPr>
-      </w:pPr>
-      <w:r>
-        <w:rPr>
-          <w:rFonts w:ascii="Helvetica" w:hAnsi="Helvetica"/>
-          <w:color w:val="24292E"/>
-          <w:sz w:val="24"/>
-          <w:szCs w:val="24"/>
-          <w:lang w:val="en-GB" w:eastAsia="zh-CN"/>
-        </w:rPr>
-        <w:t xml:space="preserve"> </w:t>
-      </w:r>
-      <w:r>
-        <w:rPr>
-          <w:rFonts w:ascii="Helvetica" w:hAnsi="Helvetica"/>
-          <w:b/>
-          <w:i/>
-          <w:color w:val="24292E"/>
-          <w:sz w:val="24"/>
-          <w:szCs w:val="24"/>
-          <w:lang w:val="en-GB" w:eastAsia="zh-CN"/>
-        </w:rPr>
-        <w:t xml:space="preserve">//registering </w:t>
-      </w:r>
-      <w:r>
-        <w:rPr>
-          <w:rFonts w:ascii="Helvetica" w:hAnsi="Helvetica"/>
-          <w:b/>
-          <w:i/>
-          <w:color w:val="24292E"/>
-          <w:sz w:val="24"/>
-          <w:szCs w:val="24"/>
-          <w:lang w:val="en-GB" w:eastAsia="zh-CN"/>
-        </w:rPr>
-        <w:t xml:space="preserve">the </w:t>
-      </w:r>
-      <w:r>
-        <w:rPr>
-          <w:rFonts w:ascii="Helvetica" w:hAnsi="Helvetica"/>
-          <w:b/>
-          <w:i/>
-          <w:color w:val="24292E"/>
-          <w:sz w:val="24"/>
-          <w:szCs w:val="24"/>
-          <w:lang w:val="en-GB" w:eastAsia="zh-CN"/>
-        </w:rPr>
-        <w:t>service</w:t>
-      </w:r>
-    </w:p>
-    <w:p>
-      <w:pPr>
-        <w:spacing w:after="240" w:line="240" w:lineRule="auto"/>
-        <w:rPr>
-          <w:rFonts w:ascii="Helvetica" w:hAnsi="Helvetica"/>
-          <w:color w:val="24292E"/>
-          <w:sz w:val="24"/>
-          <w:szCs w:val="24"/>
-          <w:lang w:val="en-GB" w:eastAsia="zh-CN"/>
-        </w:rPr>
-      </w:pPr>
-      <w:r>
-        <w:rPr>
-          <w:rFonts w:ascii="Helvetica" w:hAnsi="Helvetica"/>
-          <w:color w:val="24292E"/>
-          <w:sz w:val="24"/>
-          <w:szCs w:val="24"/>
-          <w:lang w:val="en-GB" w:eastAsia="zh-CN"/>
-        </w:rPr>
-        <w:t xml:space="preserve"> </w:t>
-      </w:r>
-      <w:proofErr w:type="spellStart"/>
-      <w:proofErr w:type="gramStart"/>
-      <w:r>
-        <w:rPr>
-          <w:rFonts w:ascii="Helvetica" w:hAnsi="Helvetica"/>
-          <w:color w:val="24292E"/>
-          <w:sz w:val="24"/>
-          <w:szCs w:val="24"/>
-          <w:lang w:val="en-GB" w:eastAsia="zh-CN"/>
-        </w:rPr>
-        <w:t>jmdns.registerService</w:t>
-      </w:r>
-      <w:proofErr w:type="spellEnd"/>
-      <w:proofErr w:type="gramEnd"/>
-      <w:r>
-        <w:rPr>
-          <w:rFonts w:ascii="Helvetica" w:hAnsi="Helvetica"/>
-          <w:color w:val="24292E"/>
-          <w:sz w:val="24"/>
-          <w:szCs w:val="24"/>
-          <w:lang w:val="en-GB" w:eastAsia="zh-CN"/>
-        </w:rPr>
-        <w:t>(info);</w:t>
+        <w:t>jmdns.registerService(info);</w:t>
       </w:r>
     </w:p>
     <w:p>
@@ -2364,6 +2019,7 @@
           <w:noProof/>
           <w:lang w:val="en-GB" w:eastAsia="zh-CN"/>
         </w:rPr>
+        <w:lastRenderedPageBreak/>
         <w:drawing>
           <wp:inline distT="0" distB="0" distL="0" distR="0" wp14:anchorId="124B3157" wp14:editId="23AD8249">
             <wp:extent cx="2493659" cy="2888488"/>
@@ -2441,7 +2097,6 @@
           <w:noProof/>
           <w:lang w:val="en-GB" w:eastAsia="zh-CN"/>
         </w:rPr>
-        <w:lastRenderedPageBreak/>
         <w:drawing>
           <wp:inline distT="0" distB="0" distL="0" distR="0" wp14:anchorId="2FF98AF7" wp14:editId="2C5229CB">
             <wp:extent cx="2822575" cy="2454508"/>
@@ -2496,7 +2151,19 @@
         <w:rPr>
           <w:lang w:eastAsia="en-IE"/>
         </w:rPr>
-        <w:t>Laptop service (with light-weight GUI)</w:t>
+        <w:t>Laptop service</w:t>
+      </w:r>
+      <w:r>
+        <w:rPr>
+          <w:lang w:eastAsia="en-IE"/>
+        </w:rPr>
+        <w:t xml:space="preserve"> UI</w:t>
+      </w:r>
+      <w:r>
+        <w:rPr>
+          <w:lang w:eastAsia="en-IE"/>
+        </w:rPr>
+        <w:t xml:space="preserve"> (with light-weight GUI)</w:t>
       </w:r>
     </w:p>
     <w:p>
@@ -2514,8 +2181,151 @@
           <w:lang w:eastAsia="en-IE"/>
         </w:rPr>
       </w:pPr>
-      <w:bookmarkStart w:id="0" w:name="_GoBack"/>
-      <w:bookmarkEnd w:id="0"/>
+      <w:r>
+        <w:rPr>
+          <w:noProof/>
+          <w:lang w:val="en-GB" w:eastAsia="zh-CN"/>
+        </w:rPr>
+        <w:drawing>
+          <wp:inline distT="0" distB="0" distL="0" distR="0" wp14:anchorId="597AB94C" wp14:editId="69D22601">
+            <wp:extent cx="2882265" cy="2504263"/>
+            <wp:effectExtent l="0" t="0" r="0" b="10795"/>
+            <wp:docPr id="6" name="Picture 6"/>
+            <wp:cNvGraphicFramePr>
+              <a:graphicFrameLocks xmlns:a="http://schemas.openxmlformats.org/drawingml/2006/main" noChangeAspect="1"/>
+            </wp:cNvGraphicFramePr>
+            <a:graphic xmlns:a="http://schemas.openxmlformats.org/drawingml/2006/main">
+              <a:graphicData uri="http://schemas.openxmlformats.org/drawingml/2006/picture">
+                <pic:pic xmlns:pic="http://schemas.openxmlformats.org/drawingml/2006/picture">
+                  <pic:nvPicPr>
+                    <pic:cNvPr id="6" name="Screen Shot 2017-05-02 at 14.49.57.png"/>
+                    <pic:cNvPicPr/>
+                  </pic:nvPicPr>
+                  <pic:blipFill>
+                    <a:blip r:embed="rId14">
+                      <a:extLst>
+                        <a:ext uri="{28A0092B-C50C-407E-A947-70E740481C1C}">
+                          <a14:useLocalDpi xmlns:a14="http://schemas.microsoft.com/office/drawing/2010/main" val="0"/>
+                        </a:ext>
+                      </a:extLst>
+                    </a:blip>
+                    <a:stretch>
+                      <a:fillRect/>
+                    </a:stretch>
+                  </pic:blipFill>
+                  <pic:spPr>
+                    <a:xfrm>
+                      <a:off x="0" y="0"/>
+                      <a:ext cx="2897141" cy="2517188"/>
+                    </a:xfrm>
+                    <a:prstGeom prst="rect">
+                      <a:avLst/>
+                    </a:prstGeom>
+                  </pic:spPr>
+                </pic:pic>
+              </a:graphicData>
+            </a:graphic>
+          </wp:inline>
+        </w:drawing>
+      </w:r>
+    </w:p>
+    <w:p>
+      <w:pPr>
+        <w:spacing w:after="0" w:line="240" w:lineRule="auto"/>
+        <w:rPr>
+          <w:lang w:eastAsia="en-IE"/>
+        </w:rPr>
+      </w:pPr>
+      <w:r>
+        <w:rPr>
+          <w:lang w:eastAsia="en-IE"/>
+        </w:rPr>
+        <w:lastRenderedPageBreak/>
+        <w:t xml:space="preserve">Printer Service UI </w:t>
+      </w:r>
+    </w:p>
+    <w:p>
+      <w:pPr>
+        <w:spacing w:after="0" w:line="240" w:lineRule="auto"/>
+        <w:rPr>
+          <w:lang w:eastAsia="en-IE"/>
+        </w:rPr>
+      </w:pPr>
+    </w:p>
+    <w:p>
+      <w:pPr>
+        <w:spacing w:after="0" w:line="240" w:lineRule="auto"/>
+        <w:rPr>
+          <w:lang w:eastAsia="en-IE"/>
+        </w:rPr>
+      </w:pPr>
+      <w:r>
+        <w:rPr>
+          <w:noProof/>
+          <w:lang w:val="en-GB" w:eastAsia="zh-CN"/>
+        </w:rPr>
+        <w:drawing>
+          <wp:inline distT="0" distB="0" distL="0" distR="0" wp14:anchorId="4139CDE7" wp14:editId="62094966">
+            <wp:extent cx="2894965" cy="2171224"/>
+            <wp:effectExtent l="0" t="0" r="635" b="0"/>
+            <wp:docPr id="7" name="Picture 7"/>
+            <wp:cNvGraphicFramePr>
+              <a:graphicFrameLocks xmlns:a="http://schemas.openxmlformats.org/drawingml/2006/main" noChangeAspect="1"/>
+            </wp:cNvGraphicFramePr>
+            <a:graphic xmlns:a="http://schemas.openxmlformats.org/drawingml/2006/main">
+              <a:graphicData uri="http://schemas.openxmlformats.org/drawingml/2006/picture">
+                <pic:pic xmlns:pic="http://schemas.openxmlformats.org/drawingml/2006/picture">
+                  <pic:nvPicPr>
+                    <pic:cNvPr id="7" name="Screen Shot 2017-05-02 at 14.52.50.png"/>
+                    <pic:cNvPicPr/>
+                  </pic:nvPicPr>
+                  <pic:blipFill>
+                    <a:blip r:embed="rId15">
+                      <a:extLst>
+                        <a:ext uri="{28A0092B-C50C-407E-A947-70E740481C1C}">
+                          <a14:useLocalDpi xmlns:a14="http://schemas.microsoft.com/office/drawing/2010/main" val="0"/>
+                        </a:ext>
+                      </a:extLst>
+                    </a:blip>
+                    <a:stretch>
+                      <a:fillRect/>
+                    </a:stretch>
+                  </pic:blipFill>
+                  <pic:spPr>
+                    <a:xfrm>
+                      <a:off x="0" y="0"/>
+                      <a:ext cx="2899240" cy="2174430"/>
+                    </a:xfrm>
+                    <a:prstGeom prst="rect">
+                      <a:avLst/>
+                    </a:prstGeom>
+                  </pic:spPr>
+                </pic:pic>
+              </a:graphicData>
+            </a:graphic>
+          </wp:inline>
+        </w:drawing>
+      </w:r>
+    </w:p>
+    <w:p>
+      <w:pPr>
+        <w:spacing w:after="0" w:line="240" w:lineRule="auto"/>
+        <w:rPr>
+          <w:lang w:eastAsia="en-IE"/>
+        </w:rPr>
+      </w:pPr>
+      <w:r>
+        <w:rPr>
+          <w:lang w:eastAsia="en-IE"/>
+        </w:rPr>
+        <w:t xml:space="preserve">Projector Service </w:t>
+      </w:r>
+      <w:r>
+        <w:rPr>
+          <w:lang w:eastAsia="en-IE"/>
+        </w:rPr>
+        <w:t>UI</w:t>
+      </w:r>
     </w:p>
     <w:p>
       <w:pPr>
@@ -2560,9 +2370,188 @@
       </w:pPr>
       <w:r>
         <w:rPr>
+          <w:noProof/>
           <w:color w:val="4F81BD" w:themeColor="accent1"/>
           <w:sz w:val="40"/>
           <w:szCs w:val="40"/>
+          <w:lang w:val="en-GB" w:eastAsia="zh-CN"/>
+        </w:rPr>
+        <w:drawing>
+          <wp:inline distT="0" distB="0" distL="0" distR="0" wp14:anchorId="21BC526D" wp14:editId="16E1D741">
+            <wp:extent cx="1994535" cy="2597534"/>
+            <wp:effectExtent l="0" t="0" r="12065" b="0"/>
+            <wp:docPr id="8" name="Picture 8"/>
+            <wp:cNvGraphicFramePr>
+              <a:graphicFrameLocks xmlns:a="http://schemas.openxmlformats.org/drawingml/2006/main" noChangeAspect="1"/>
+            </wp:cNvGraphicFramePr>
+            <a:graphic xmlns:a="http://schemas.openxmlformats.org/drawingml/2006/main">
+              <a:graphicData uri="http://schemas.openxmlformats.org/drawingml/2006/picture">
+                <pic:pic xmlns:pic="http://schemas.openxmlformats.org/drawingml/2006/picture">
+                  <pic:nvPicPr>
+                    <pic:cNvPr id="8" name="Screen Shot 2017-05-02 at 14.54.48.png"/>
+                    <pic:cNvPicPr/>
+                  </pic:nvPicPr>
+                  <pic:blipFill>
+                    <a:blip r:embed="rId16">
+                      <a:extLst>
+                        <a:ext uri="{28A0092B-C50C-407E-A947-70E740481C1C}">
+                          <a14:useLocalDpi xmlns:a14="http://schemas.microsoft.com/office/drawing/2010/main" val="0"/>
+                        </a:ext>
+                      </a:extLst>
+                    </a:blip>
+                    <a:stretch>
+                      <a:fillRect/>
+                    </a:stretch>
+                  </pic:blipFill>
+                  <pic:spPr>
+                    <a:xfrm>
+                      <a:off x="0" y="0"/>
+                      <a:ext cx="2006706" cy="2613384"/>
+                    </a:xfrm>
+                    <a:prstGeom prst="rect">
+                      <a:avLst/>
+                    </a:prstGeom>
+                  </pic:spPr>
+                </pic:pic>
+              </a:graphicData>
+            </a:graphic>
+          </wp:inline>
+        </w:drawing>
+      </w:r>
+    </w:p>
+    <w:p>
+      <w:pPr>
+        <w:rPr>
+          <w:lang w:eastAsia="en-IE"/>
+        </w:rPr>
+      </w:pPr>
+      <w:r>
+        <w:rPr>
+          <w:lang w:eastAsia="en-IE"/>
+        </w:rPr>
+        <w:t>Mobile phone Service UI</w:t>
+      </w:r>
+    </w:p>
+    <w:p>
+      <w:pPr>
+        <w:rPr>
+          <w:lang w:eastAsia="en-IE"/>
+        </w:rPr>
+      </w:pPr>
+      <w:r>
+        <w:rPr>
+          <w:noProof/>
+          <w:lang w:val="en-GB" w:eastAsia="zh-CN"/>
+        </w:rPr>
+        <w:lastRenderedPageBreak/>
+        <w:drawing>
+          <wp:inline distT="0" distB="0" distL="0" distR="0" wp14:anchorId="01E64D24" wp14:editId="7FC0771D">
+            <wp:extent cx="5731510" cy="3862070"/>
+            <wp:effectExtent l="0" t="0" r="8890" b="0"/>
+            <wp:docPr id="9" name="Picture 9"/>
+            <wp:cNvGraphicFramePr>
+              <a:graphicFrameLocks xmlns:a="http://schemas.openxmlformats.org/drawingml/2006/main" noChangeAspect="1"/>
+            </wp:cNvGraphicFramePr>
+            <a:graphic xmlns:a="http://schemas.openxmlformats.org/drawingml/2006/main">
+              <a:graphicData uri="http://schemas.openxmlformats.org/drawingml/2006/picture">
+                <pic:pic xmlns:pic="http://schemas.openxmlformats.org/drawingml/2006/picture">
+                  <pic:nvPicPr>
+                    <pic:cNvPr id="9" name="Screen Shot 2017-05-02 at 14.56.12.png"/>
+                    <pic:cNvPicPr/>
+                  </pic:nvPicPr>
+                  <pic:blipFill>
+                    <a:blip r:embed="rId17">
+                      <a:extLst>
+                        <a:ext uri="{28A0092B-C50C-407E-A947-70E740481C1C}">
+                          <a14:useLocalDpi xmlns:a14="http://schemas.microsoft.com/office/drawing/2010/main" val="0"/>
+                        </a:ext>
+                      </a:extLst>
+                    </a:blip>
+                    <a:stretch>
+                      <a:fillRect/>
+                    </a:stretch>
+                  </pic:blipFill>
+                  <pic:spPr>
+                    <a:xfrm>
+                      <a:off x="0" y="0"/>
+                      <a:ext cx="5731510" cy="3862070"/>
+                    </a:xfrm>
+                    <a:prstGeom prst="rect">
+                      <a:avLst/>
+                    </a:prstGeom>
+                  </pic:spPr>
+                </pic:pic>
+              </a:graphicData>
+            </a:graphic>
+          </wp:inline>
+        </w:drawing>
+      </w:r>
+    </w:p>
+    <w:p>
+      <w:pPr>
+        <w:rPr>
+          <w:lang w:eastAsia="en-IE"/>
+        </w:rPr>
+      </w:pPr>
+      <w:r>
+        <w:rPr>
+          <w:lang w:eastAsia="en-IE"/>
+        </w:rPr>
+        <w:t>Screenshot of Client Manager.</w:t>
+      </w:r>
+    </w:p>
+    <w:p>
+      <w:pPr>
+        <w:rPr>
+          <w:lang w:eastAsia="en-IE"/>
+        </w:rPr>
+      </w:pPr>
+    </w:p>
+    <w:p>
+      <w:pPr>
+        <w:rPr>
+          <w:lang w:eastAsia="en-IE"/>
+        </w:rPr>
+      </w:pPr>
+      <w:r>
+        <w:rPr>
+          <w:lang w:eastAsia="en-IE"/>
+        </w:rPr>
+        <w:t>Ali Include Screenshots of your work here</w:t>
+      </w:r>
+      <w:r>
+        <w:rPr>
+          <w:lang w:eastAsia="en-IE"/>
+        </w:rPr>
+        <w:t xml:space="preserve"> (also the completed client manager gui)</w:t>
+      </w:r>
+      <w:r>
+        <w:rPr>
+          <w:lang w:eastAsia="en-IE"/>
+        </w:rPr>
+        <w:t>.</w:t>
+      </w:r>
+      <w:r>
+        <w:rPr>
+          <w:lang w:eastAsia="en-IE"/>
+        </w:rPr>
+        <w:t xml:space="preserve"> </w:t>
+      </w:r>
+    </w:p>
+    <w:p>
+      <w:pPr>
+        <w:pStyle w:val="Heading1"/>
+        <w:rPr>
+          <w:color w:val="4F81BD" w:themeColor="accent1"/>
+          <w:sz w:val="40"/>
+          <w:szCs w:val="40"/>
+        </w:rPr>
+      </w:pPr>
+      <w:r>
+        <w:rPr>
+          <w:color w:val="4F81BD" w:themeColor="accent1"/>
+          <w:sz w:val="40"/>
+          <w:szCs w:val="40"/>
         </w:rPr>
         <w:t>References</w:t>
       </w:r>
@@ -2577,23 +2566,9 @@
         <w:rPr>
           <w:lang w:eastAsia="en-IE"/>
         </w:rPr>
-        <w:t xml:space="preserve">The project is done with the help of project sample and resources available on </w:t>
-      </w:r>
-      <w:proofErr w:type="spellStart"/>
-      <w:r>
-        <w:rPr>
-          <w:lang w:eastAsia="en-IE"/>
-        </w:rPr>
-        <w:t>moodle</w:t>
-      </w:r>
-      <w:proofErr w:type="spellEnd"/>
-      <w:r>
-        <w:rPr>
-          <w:lang w:eastAsia="en-IE"/>
-        </w:rPr>
-        <w:t xml:space="preserve"> (</w:t>
-      </w:r>
-      <w:hyperlink r:id="rId14" w:history="1">
+        <w:t>The project is done with the help of project sample and resources available on moodle (</w:t>
+      </w:r>
+      <w:hyperlink r:id="rId18" w:history="1">
         <w:r>
           <w:rPr>
             <w:rStyle w:val="Hyperlink"/>
@@ -2619,23 +2594,9 @@
         <w:rPr>
           <w:lang w:eastAsia="en-IE"/>
         </w:rPr>
-        <w:t xml:space="preserve">Official </w:t>
-      </w:r>
-      <w:proofErr w:type="spellStart"/>
-      <w:r>
-        <w:rPr>
-          <w:lang w:eastAsia="en-IE"/>
-        </w:rPr>
-        <w:t>jmDNS</w:t>
-      </w:r>
-      <w:proofErr w:type="spellEnd"/>
-      <w:r>
-        <w:rPr>
-          <w:lang w:eastAsia="en-IE"/>
-        </w:rPr>
-        <w:t xml:space="preserve"> was helpful while working on the project </w:t>
-      </w:r>
-      <w:hyperlink r:id="rId15" w:history="1">
+        <w:t xml:space="preserve">Official jmDNS was helpful while working on the project </w:t>
+      </w:r>
+      <w:hyperlink r:id="rId19" w:history="1">
         <w:r>
           <w:rPr>
             <w:rStyle w:val="Hyperlink"/>
@@ -2701,8 +2662,8 @@
       </w:pPr>
     </w:p>
     <w:sectPr>
-      <w:headerReference w:type="default" r:id="rId16"/>
-      <w:footerReference w:type="default" r:id="rId17"/>
+      <w:headerReference w:type="default" r:id="rId20"/>
+      <w:footerReference w:type="default" r:id="rId21"/>
       <w:pgSz w:w="11906" w:h="16838"/>
       <w:pgMar w:top="1247" w:right="1440" w:bottom="1247" w:left="1440" w:header="709" w:footer="709" w:gutter="0"/>
       <w:cols w:space="708"/>
@@ -2786,7 +2747,7 @@
         <w:b/>
         <w:noProof/>
       </w:rPr>
-      <w:t>6</w:t>
+      <w:t>3</w:t>
     </w:r>
     <w:r>
       <w:rPr>
@@ -2829,7 +2790,7 @@
         <w:b/>
         <w:noProof/>
       </w:rPr>
-      <w:t>6</w:t>
+      <w:t>8</w:t>
     </w:r>
     <w:r>
       <w:rPr>
@@ -3771,6 +3732,95 @@
     </w:lvl>
   </w:abstractNum>
   <w:abstractNum w:abstractNumId="7">
+    <w:nsid w:val="212012CB"/>
+    <w:multiLevelType w:val="hybridMultilevel"/>
+    <w:tmpl w:val="592E99DA"/>
+    <w:lvl w:ilvl="0" w:tplc="0809000F">
+      <w:start w:val="1"/>
+      <w:numFmt w:val="decimal"/>
+      <w:lvlText w:val="%1."/>
+      <w:lvlJc w:val="left"/>
+      <w:pPr>
+        <w:ind w:left="720" w:hanging="360"/>
+      </w:pPr>
+      <w:rPr>
+        <w:rFonts w:hint="default"/>
+      </w:rPr>
+    </w:lvl>
+    <w:lvl w:ilvl="1" w:tplc="08090019" w:tentative="1">
+      <w:start w:val="1"/>
+      <w:numFmt w:val="lowerLetter"/>
+      <w:lvlText w:val="%2."/>
+      <w:lvlJc w:val="left"/>
+      <w:pPr>
+        <w:ind w:left="1440" w:hanging="360"/>
+      </w:pPr>
+    </w:lvl>
+    <w:lvl w:ilvl="2" w:tplc="0809001B" w:tentative="1">
+      <w:start w:val="1"/>
+      <w:numFmt w:val="lowerRoman"/>
+      <w:lvlText w:val="%3."/>
+      <w:lvlJc w:val="right"/>
+      <w:pPr>
+        <w:ind w:left="2160" w:hanging="180"/>
+      </w:pPr>
+    </w:lvl>
+    <w:lvl w:ilvl="3" w:tplc="0809000F" w:tentative="1">
+      <w:start w:val="1"/>
+      <w:numFmt w:val="decimal"/>
+      <w:lvlText w:val="%4."/>
+      <w:lvlJc w:val="left"/>
+      <w:pPr>
+        <w:ind w:left="2880" w:hanging="360"/>
+      </w:pPr>
+    </w:lvl>
+    <w:lvl w:ilvl="4" w:tplc="08090019" w:tentative="1">
+      <w:start w:val="1"/>
+      <w:numFmt w:val="lowerLetter"/>
+      <w:lvlText w:val="%5."/>
+      <w:lvlJc w:val="left"/>
+      <w:pPr>
+        <w:ind w:left="3600" w:hanging="360"/>
+      </w:pPr>
+    </w:lvl>
+    <w:lvl w:ilvl="5" w:tplc="0809001B" w:tentative="1">
+      <w:start w:val="1"/>
+      <w:numFmt w:val="lowerRoman"/>
+      <w:lvlText w:val="%6."/>
+      <w:lvlJc w:val="right"/>
+      <w:pPr>
+        <w:ind w:left="4320" w:hanging="180"/>
+      </w:pPr>
+    </w:lvl>
+    <w:lvl w:ilvl="6" w:tplc="0809000F" w:tentative="1">
+      <w:start w:val="1"/>
+      <w:numFmt w:val="decimal"/>
+      <w:lvlText w:val="%7."/>
+      <w:lvlJc w:val="left"/>
+      <w:pPr>
+        <w:ind w:left="5040" w:hanging="360"/>
+      </w:pPr>
+    </w:lvl>
+    <w:lvl w:ilvl="7" w:tplc="08090019" w:tentative="1">
+      <w:start w:val="1"/>
+      <w:numFmt w:val="lowerLetter"/>
+      <w:lvlText w:val="%8."/>
+      <w:lvlJc w:val="left"/>
+      <w:pPr>
+        <w:ind w:left="5760" w:hanging="360"/>
+      </w:pPr>
+    </w:lvl>
+    <w:lvl w:ilvl="8" w:tplc="0809001B" w:tentative="1">
+      <w:start w:val="1"/>
+      <w:numFmt w:val="lowerRoman"/>
+      <w:lvlText w:val="%9."/>
+      <w:lvlJc w:val="right"/>
+      <w:pPr>
+        <w:ind w:left="6480" w:hanging="180"/>
+      </w:pPr>
+    </w:lvl>
+  </w:abstractNum>
+  <w:abstractNum w:abstractNumId="8">
     <w:nsid w:val="2C306CDF"/>
     <w:multiLevelType w:val="hybridMultilevel"/>
     <w:tmpl w:val="C8B212EE"/>
@@ -3856,7 +3906,7 @@
       </w:pPr>
     </w:lvl>
   </w:abstractNum>
-  <w:abstractNum w:abstractNumId="8">
+  <w:abstractNum w:abstractNumId="9">
     <w:nsid w:val="34D5046D"/>
     <w:multiLevelType w:val="hybridMultilevel"/>
     <w:tmpl w:val="D83AD466"/>
@@ -3942,7 +3992,7 @@
       </w:pPr>
     </w:lvl>
   </w:abstractNum>
-  <w:abstractNum w:abstractNumId="9">
+  <w:abstractNum w:abstractNumId="10">
     <w:nsid w:val="3EA33CB9"/>
     <w:multiLevelType w:val="hybridMultilevel"/>
     <w:tmpl w:val="8E4A5436"/>
@@ -4055,7 +4105,7 @@
       </w:rPr>
     </w:lvl>
   </w:abstractNum>
-  <w:abstractNum w:abstractNumId="10">
+  <w:abstractNum w:abstractNumId="11">
     <w:nsid w:val="424D50ED"/>
     <w:multiLevelType w:val="hybridMultilevel"/>
     <w:tmpl w:val="984665C4"/>
@@ -4168,7 +4218,96 @@
       </w:rPr>
     </w:lvl>
   </w:abstractNum>
-  <w:abstractNum w:abstractNumId="11">
+  <w:abstractNum w:abstractNumId="12">
+    <w:nsid w:val="43B70307"/>
+    <w:multiLevelType w:val="hybridMultilevel"/>
+    <w:tmpl w:val="EDB24538"/>
+    <w:lvl w:ilvl="0" w:tplc="549C739E">
+      <w:start w:val="3"/>
+      <w:numFmt w:val="decimal"/>
+      <w:lvlText w:val="%1"/>
+      <w:lvlJc w:val="left"/>
+      <w:pPr>
+        <w:ind w:left="720" w:hanging="360"/>
+      </w:pPr>
+      <w:rPr>
+        <w:rFonts w:hint="default"/>
+      </w:rPr>
+    </w:lvl>
+    <w:lvl w:ilvl="1" w:tplc="08090019" w:tentative="1">
+      <w:start w:val="1"/>
+      <w:numFmt w:val="lowerLetter"/>
+      <w:lvlText w:val="%2."/>
+      <w:lvlJc w:val="left"/>
+      <w:pPr>
+        <w:ind w:left="1440" w:hanging="360"/>
+      </w:pPr>
+    </w:lvl>
+    <w:lvl w:ilvl="2" w:tplc="0809001B" w:tentative="1">
+      <w:start w:val="1"/>
+      <w:numFmt w:val="lowerRoman"/>
+      <w:lvlText w:val="%3."/>
+      <w:lvlJc w:val="right"/>
+      <w:pPr>
+        <w:ind w:left="2160" w:hanging="180"/>
+      </w:pPr>
+    </w:lvl>
+    <w:lvl w:ilvl="3" w:tplc="0809000F" w:tentative="1">
+      <w:start w:val="1"/>
+      <w:numFmt w:val="decimal"/>
+      <w:lvlText w:val="%4."/>
+      <w:lvlJc w:val="left"/>
+      <w:pPr>
+        <w:ind w:left="2880" w:hanging="360"/>
+      </w:pPr>
+    </w:lvl>
+    <w:lvl w:ilvl="4" w:tplc="08090019" w:tentative="1">
+      <w:start w:val="1"/>
+      <w:numFmt w:val="lowerLetter"/>
+      <w:lvlText w:val="%5."/>
+      <w:lvlJc w:val="left"/>
+      <w:pPr>
+        <w:ind w:left="3600" w:hanging="360"/>
+      </w:pPr>
+    </w:lvl>
+    <w:lvl w:ilvl="5" w:tplc="0809001B" w:tentative="1">
+      <w:start w:val="1"/>
+      <w:numFmt w:val="lowerRoman"/>
+      <w:lvlText w:val="%6."/>
+      <w:lvlJc w:val="right"/>
+      <w:pPr>
+        <w:ind w:left="4320" w:hanging="180"/>
+      </w:pPr>
+    </w:lvl>
+    <w:lvl w:ilvl="6" w:tplc="0809000F" w:tentative="1">
+      <w:start w:val="1"/>
+      <w:numFmt w:val="decimal"/>
+      <w:lvlText w:val="%7."/>
+      <w:lvlJc w:val="left"/>
+      <w:pPr>
+        <w:ind w:left="5040" w:hanging="360"/>
+      </w:pPr>
+    </w:lvl>
+    <w:lvl w:ilvl="7" w:tplc="08090019" w:tentative="1">
+      <w:start w:val="1"/>
+      <w:numFmt w:val="lowerLetter"/>
+      <w:lvlText w:val="%8."/>
+      <w:lvlJc w:val="left"/>
+      <w:pPr>
+        <w:ind w:left="5760" w:hanging="360"/>
+      </w:pPr>
+    </w:lvl>
+    <w:lvl w:ilvl="8" w:tplc="0809001B" w:tentative="1">
+      <w:start w:val="1"/>
+      <w:numFmt w:val="lowerRoman"/>
+      <w:lvlText w:val="%9."/>
+      <w:lvlJc w:val="right"/>
+      <w:pPr>
+        <w:ind w:left="6480" w:hanging="180"/>
+      </w:pPr>
+    </w:lvl>
+  </w:abstractNum>
+  <w:abstractNum w:abstractNumId="13">
     <w:nsid w:val="451E6351"/>
     <w:multiLevelType w:val="hybridMultilevel"/>
     <w:tmpl w:val="EDBCF0DC"/>
@@ -4258,7 +4397,7 @@
       </w:pPr>
     </w:lvl>
   </w:abstractNum>
-  <w:abstractNum w:abstractNumId="12">
+  <w:abstractNum w:abstractNumId="14">
     <w:nsid w:val="4D975813"/>
     <w:multiLevelType w:val="multilevel"/>
     <w:tmpl w:val="F51CC094"/>
@@ -4379,7 +4518,7 @@
       </w:rPr>
     </w:lvl>
   </w:abstractNum>
-  <w:abstractNum w:abstractNumId="13">
+  <w:abstractNum w:abstractNumId="15">
     <w:nsid w:val="5B395C3B"/>
     <w:multiLevelType w:val="hybridMultilevel"/>
     <w:tmpl w:val="592E99DA"/>
@@ -4468,7 +4607,7 @@
       </w:pPr>
     </w:lvl>
   </w:abstractNum>
-  <w:abstractNum w:abstractNumId="14">
+  <w:abstractNum w:abstractNumId="16">
     <w:nsid w:val="6269326B"/>
     <w:multiLevelType w:val="hybridMultilevel"/>
     <w:tmpl w:val="0FD6CDE6"/>
@@ -4557,7 +4696,7 @@
       </w:pPr>
     </w:lvl>
   </w:abstractNum>
-  <w:abstractNum w:abstractNumId="15">
+  <w:abstractNum w:abstractNumId="17">
     <w:nsid w:val="6E99354D"/>
     <w:multiLevelType w:val="hybridMultilevel"/>
     <w:tmpl w:val="2E2CCEF4"/>
@@ -4644,16 +4783,16 @@
     </w:lvl>
   </w:abstractNum>
   <w:num w:numId="1">
-    <w:abstractNumId w:val="14"/>
+    <w:abstractNumId w:val="16"/>
   </w:num>
   <w:num w:numId="2">
-    <w:abstractNumId w:val="15"/>
+    <w:abstractNumId w:val="17"/>
   </w:num>
   <w:num w:numId="3">
-    <w:abstractNumId w:val="8"/>
+    <w:abstractNumId w:val="9"/>
   </w:num>
   <w:num w:numId="4">
-    <w:abstractNumId w:val="7"/>
+    <w:abstractNumId w:val="8"/>
   </w:num>
   <w:num w:numId="5">
     <w:abstractNumId w:val="3"/>
@@ -4662,10 +4801,10 @@
     <w:abstractNumId w:val="6"/>
   </w:num>
   <w:num w:numId="7">
-    <w:abstractNumId w:val="9"/>
+    <w:abstractNumId w:val="10"/>
   </w:num>
   <w:num w:numId="8">
-    <w:abstractNumId w:val="10"/>
+    <w:abstractNumId w:val="11"/>
   </w:num>
   <w:num w:numId="9">
     <w:abstractNumId w:val="1"/>
@@ -4680,16 +4819,22 @@
     <w:abstractNumId w:val="4"/>
   </w:num>
   <w:num w:numId="13">
+    <w:abstractNumId w:val="15"/>
+  </w:num>
+  <w:num w:numId="14">
     <w:abstractNumId w:val="13"/>
   </w:num>
-  <w:num w:numId="14">
-    <w:abstractNumId w:val="11"/>
-  </w:num>
   <w:num w:numId="15">
-    <w:abstractNumId w:val="12"/>
+    <w:abstractNumId w:val="14"/>
   </w:num>
   <w:num w:numId="16">
     <w:abstractNumId w:val="2"/>
+  </w:num>
+  <w:num w:numId="17">
+    <w:abstractNumId w:val="7"/>
+  </w:num>
+  <w:num w:numId="18">
+    <w:abstractNumId w:val="12"/>
   </w:num>
 </w:numbering>
 </file>
@@ -8363,7 +8508,7 @@
 </file>
 
 <file path=customXml/itemProps1.xml><?xml version="1.0" encoding="utf-8"?>
-<ds:datastoreItem xmlns:ds="http://schemas.openxmlformats.org/officeDocument/2006/customXml" ds:itemID="{556BB15A-F33F-464A-9EBF-0760A0E1D642}">
+<ds:datastoreItem xmlns:ds="http://schemas.openxmlformats.org/officeDocument/2006/customXml" ds:itemID="{CDF14841-5393-AB40-9478-97753B2C4A12}">
   <ds:schemaRefs>
     <ds:schemaRef ds:uri="http://schemas.openxmlformats.org/officeDocument/2006/bibliography"/>
   </ds:schemaRefs>

</xml_diff>